<commit_message>
Added week 3 and week 4
</commit_message>
<xml_diff>
--- a/Process-Report-KILR.docx
+++ b/Process-Report-KILR.docx
@@ -644,7 +644,13 @@
         </w:numPr>
       </w:pPr>
       <w:r>
-        <w:t>Luc created the MOSCOW table</w:t>
+        <w:t>Lu</w:t>
+      </w:r>
+      <w:r>
+        <w:t>k</w:t>
+      </w:r>
+      <w:r>
+        <w:t xml:space="preserve"> created the MOSCOW table</w:t>
       </w:r>
     </w:p>
     <w:p>
@@ -692,13 +698,569 @@
         </w:numPr>
       </w:pPr>
       <w:r>
-        <w:t>Luc started thinking of the database design</w:t>
+        <w:t>Lu</w:t>
+      </w:r>
+      <w:r>
+        <w:t>k</w:t>
+      </w:r>
+      <w:r>
+        <w:t xml:space="preserve"> started thinking of the database design</w:t>
+      </w:r>
+    </w:p>
+    <w:p>
+      <w:pPr>
+        <w:pStyle w:val="ListParagraph"/>
+        <w:numPr>
+          <w:ilvl w:val="0"/>
+          <w:numId w:val="23"/>
+        </w:numPr>
+      </w:pPr>
+      <w:r>
+        <w:t>Radoslav updated the process report</w:t>
+      </w:r>
+    </w:p>
+    <w:p>
+      <w:pPr>
+        <w:rPr>
+          <w:color w:val="000000" w:themeColor="text1"/>
+        </w:rPr>
+      </w:pPr>
+    </w:p>
+    <w:p>
+      <w:pPr>
+        <w:rPr>
+          <w:color w:val="000000" w:themeColor="text1"/>
+        </w:rPr>
+      </w:pPr>
+    </w:p>
+    <w:p>
+      <w:pPr>
+        <w:rPr>
+          <w:color w:val="000000" w:themeColor="text1"/>
+        </w:rPr>
+      </w:pPr>
+    </w:p>
+    <w:p>
+      <w:pPr>
+        <w:rPr>
+          <w:color w:val="000000" w:themeColor="text1"/>
+        </w:rPr>
+      </w:pPr>
+    </w:p>
+    <w:p>
+      <w:pPr>
+        <w:spacing w:line="276" w:lineRule="auto"/>
+        <w:rPr>
+          <w:color w:val="000000" w:themeColor="text1"/>
+        </w:rPr>
+      </w:pPr>
+      <w:r>
+        <w:rPr>
+          <w:color w:val="000000" w:themeColor="text1"/>
+        </w:rPr>
+        <w:br w:type="page"/>
+      </w:r>
+    </w:p>
+    <w:p>
+      <w:pPr>
+        <w:rPr>
+          <w:color w:val="000000" w:themeColor="text1"/>
+        </w:rPr>
+      </w:pPr>
+    </w:p>
+    <w:p>
+      <w:pPr>
+        <w:rPr>
+          <w:color w:val="0070C0"/>
+          <w:sz w:val="32"/>
+          <w:szCs w:val="32"/>
+        </w:rPr>
+      </w:pPr>
+      <w:r>
+        <w:rPr>
+          <w:color w:val="0070C0"/>
+          <w:sz w:val="32"/>
+          <w:szCs w:val="32"/>
+        </w:rPr>
+        <w:t xml:space="preserve">Week </w:t>
+      </w:r>
+      <w:r>
+        <w:rPr>
+          <w:color w:val="0070C0"/>
+          <w:sz w:val="32"/>
+          <w:szCs w:val="32"/>
+        </w:rPr>
+        <w:t>3</w:t>
+      </w:r>
+    </w:p>
+    <w:p>
+      <w:pPr>
+        <w:rPr>
+          <w:color w:val="943634" w:themeColor="accent2" w:themeShade="BF"/>
+        </w:rPr>
+      </w:pPr>
+    </w:p>
+    <w:p>
+      <w:r>
+        <w:rPr>
+          <w:color w:val="943634" w:themeColor="accent2" w:themeShade="BF"/>
+        </w:rPr>
+        <w:t>Meeting Date</w:t>
+      </w:r>
+      <w:r>
+        <w:t xml:space="preserve"> | </w:t>
+      </w:r>
+      <w:r>
+        <w:rPr>
+          <w:color w:val="943634" w:themeColor="accent2" w:themeShade="BF"/>
+        </w:rPr>
+        <w:t>time</w:t>
+      </w:r>
+      <w:r>
+        <w:t xml:space="preserve"> </w:t>
+      </w:r>
+      <w:r>
+        <w:rPr>
+          <w:i/>
+        </w:rPr>
+        <w:t>02</w:t>
+      </w:r>
+      <w:r>
+        <w:rPr>
+          <w:i/>
+        </w:rPr>
+        <w:t>.0</w:t>
+      </w:r>
+      <w:r>
+        <w:rPr>
+          <w:i/>
+        </w:rPr>
+        <w:t>3</w:t>
+      </w:r>
+      <w:r>
+        <w:rPr>
+          <w:i/>
+        </w:rPr>
+        <w:t>.20</w:t>
+      </w:r>
+      <w:r>
+        <w:rPr>
+          <w:i/>
+        </w:rPr>
+        <w:t>20</w:t>
+      </w:r>
+      <w:r>
+        <w:t xml:space="preserve"> | </w:t>
+      </w:r>
+      <w:r>
+        <w:rPr>
+          <w:i/>
+        </w:rPr>
+        <w:t>10</w:t>
+      </w:r>
+      <w:r>
+        <w:rPr>
+          <w:i/>
+        </w:rPr>
+        <w:t>:</w:t>
+      </w:r>
+      <w:r>
+        <w:rPr>
+          <w:i/>
+        </w:rPr>
+        <w:t>30</w:t>
+      </w:r>
+      <w:r>
+        <w:t xml:space="preserve"> | </w:t>
+      </w:r>
+      <w:r>
+        <w:rPr>
+          <w:color w:val="943634" w:themeColor="accent2" w:themeShade="BF"/>
+        </w:rPr>
+        <w:t xml:space="preserve">Meeting location </w:t>
+      </w:r>
+      <w:r>
+        <w:rPr>
+          <w:i/>
+        </w:rPr>
+        <w:t>Fontys R1</w:t>
+      </w:r>
+    </w:p>
+    <w:p/>
+    <w:p>
+      <w:r>
+        <w:t>This week we polished up all the documentation and started working on implementation. We discussed what the UML diagram would consist of and if using API is going to be the right choice.</w:t>
+      </w:r>
+    </w:p>
+    <w:p/>
+    <w:p>
+      <w:pPr>
+        <w:rPr>
+          <w:color w:val="0070C0"/>
+        </w:rPr>
+      </w:pPr>
+      <w:r>
+        <w:rPr>
+          <w:color w:val="0070C0"/>
+        </w:rPr>
+        <w:t>Completed Tasks</w:t>
+      </w:r>
+    </w:p>
+    <w:p>
+      <w:pPr>
+        <w:pStyle w:val="ListParagraph"/>
+        <w:numPr>
+          <w:ilvl w:val="0"/>
+          <w:numId w:val="25"/>
+        </w:numPr>
+        <w:rPr>
+          <w:color w:val="000000" w:themeColor="text1"/>
+        </w:rPr>
+      </w:pPr>
+      <w:r>
+        <w:rPr>
+          <w:color w:val="000000" w:themeColor="text1"/>
+        </w:rPr>
+        <w:t>Everybody helped finish the URS</w:t>
+      </w:r>
+    </w:p>
+    <w:p>
+      <w:pPr>
+        <w:pStyle w:val="ListParagraph"/>
+        <w:numPr>
+          <w:ilvl w:val="0"/>
+          <w:numId w:val="25"/>
+        </w:numPr>
+        <w:rPr>
+          <w:color w:val="000000" w:themeColor="text1"/>
+        </w:rPr>
+      </w:pPr>
+      <w:r>
+        <w:rPr>
+          <w:color w:val="000000" w:themeColor="text1"/>
+        </w:rPr>
+        <w:t>Luk suggested we use an API and added it to the git</w:t>
+      </w:r>
+    </w:p>
+    <w:p>
+      <w:pPr>
+        <w:pStyle w:val="ListParagraph"/>
+        <w:numPr>
+          <w:ilvl w:val="0"/>
+          <w:numId w:val="25"/>
+        </w:numPr>
+        <w:rPr>
+          <w:color w:val="000000" w:themeColor="text1"/>
+        </w:rPr>
+      </w:pPr>
+      <w:r>
+        <w:rPr>
+          <w:color w:val="000000" w:themeColor="text1"/>
+        </w:rPr>
+        <w:t>Everybody helped figuring out the database</w:t>
+      </w:r>
+    </w:p>
+    <w:p>
+      <w:pPr>
+        <w:pStyle w:val="ListParagraph"/>
+        <w:numPr>
+          <w:ilvl w:val="0"/>
+          <w:numId w:val="25"/>
+        </w:numPr>
+        <w:rPr>
+          <w:color w:val="000000" w:themeColor="text1"/>
+        </w:rPr>
+      </w:pPr>
+      <w:r>
+        <w:rPr>
+          <w:color w:val="000000" w:themeColor="text1"/>
+        </w:rPr>
+        <w:t>Luk designed the database</w:t>
+      </w:r>
+    </w:p>
+    <w:p>
+      <w:pPr>
+        <w:pStyle w:val="ListParagraph"/>
+        <w:rPr>
+          <w:color w:val="000000" w:themeColor="text1"/>
+        </w:rPr>
+      </w:pPr>
+    </w:p>
+    <w:p>
+      <w:pPr>
+        <w:spacing w:line="276" w:lineRule="auto"/>
+        <w:rPr>
+          <w:rFonts w:ascii="Abadi Extra Light" w:eastAsia="Arial" w:hAnsi="Abadi Extra Light" w:cs="Economica"/>
+          <w:color w:val="000000" w:themeColor="text1"/>
+          <w:szCs w:val="28"/>
+          <w:lang w:eastAsia="en-US"/>
+        </w:rPr>
+      </w:pPr>
+      <w:r>
+        <w:rPr>
+          <w:color w:val="000000" w:themeColor="text1"/>
+        </w:rPr>
+        <w:br w:type="page"/>
+      </w:r>
+    </w:p>
+    <w:p>
+      <w:pPr>
+        <w:rPr>
+          <w:color w:val="0070C0"/>
+          <w:sz w:val="32"/>
+          <w:szCs w:val="32"/>
+        </w:rPr>
+      </w:pPr>
+      <w:r>
+        <w:rPr>
+          <w:color w:val="0070C0"/>
+          <w:sz w:val="32"/>
+          <w:szCs w:val="32"/>
+        </w:rPr>
+        <w:lastRenderedPageBreak/>
+        <w:t xml:space="preserve">Week </w:t>
+      </w:r>
+      <w:r>
+        <w:rPr>
+          <w:color w:val="0070C0"/>
+          <w:sz w:val="32"/>
+          <w:szCs w:val="32"/>
+        </w:rPr>
+        <w:t>4</w:t>
+      </w:r>
+    </w:p>
+    <w:p>
+      <w:pPr>
+        <w:rPr>
+          <w:color w:val="943634" w:themeColor="accent2" w:themeShade="BF"/>
+        </w:rPr>
+      </w:pPr>
+    </w:p>
+    <w:p>
+      <w:r>
+        <w:rPr>
+          <w:color w:val="943634" w:themeColor="accent2" w:themeShade="BF"/>
+        </w:rPr>
+        <w:t>Meeting Date</w:t>
+      </w:r>
+      <w:r>
+        <w:t xml:space="preserve"> | </w:t>
+      </w:r>
+      <w:r>
+        <w:rPr>
+          <w:color w:val="943634" w:themeColor="accent2" w:themeShade="BF"/>
+        </w:rPr>
+        <w:t>time</w:t>
+      </w:r>
+      <w:r>
+        <w:t xml:space="preserve"> </w:t>
+      </w:r>
+      <w:r>
+        <w:rPr>
+          <w:i/>
+        </w:rPr>
+        <w:t>02</w:t>
+      </w:r>
+      <w:r>
+        <w:rPr>
+          <w:i/>
+        </w:rPr>
+        <w:t>.0</w:t>
+      </w:r>
+      <w:r>
+        <w:rPr>
+          <w:i/>
+        </w:rPr>
+        <w:t>3</w:t>
+      </w:r>
+      <w:r>
+        <w:rPr>
+          <w:i/>
+        </w:rPr>
+        <w:t>.20</w:t>
+      </w:r>
+      <w:r>
+        <w:rPr>
+          <w:i/>
+        </w:rPr>
+        <w:t>20</w:t>
+      </w:r>
+      <w:r>
+        <w:t xml:space="preserve"> | </w:t>
+      </w:r>
+      <w:r>
+        <w:rPr>
+          <w:i/>
+        </w:rPr>
+        <w:t>10</w:t>
+      </w:r>
+      <w:r>
+        <w:rPr>
+          <w:i/>
+        </w:rPr>
+        <w:t>:</w:t>
+      </w:r>
+      <w:r>
+        <w:rPr>
+          <w:i/>
+        </w:rPr>
+        <w:t>30</w:t>
+      </w:r>
+      <w:r>
+        <w:t xml:space="preserve"> | </w:t>
+      </w:r>
+      <w:r>
+        <w:rPr>
+          <w:color w:val="943634" w:themeColor="accent2" w:themeShade="BF"/>
+        </w:rPr>
+        <w:t xml:space="preserve">Meeting location </w:t>
+      </w:r>
+      <w:r>
+        <w:rPr>
+          <w:i/>
+        </w:rPr>
+        <w:t>Fontys R1</w:t>
+      </w:r>
+    </w:p>
+    <w:p/>
+    <w:p>
+      <w:r>
+        <w:t>This week we started thinking about the UML class diagrams. We also started dividing work between all team members regarding the software solution</w:t>
+      </w:r>
+    </w:p>
+    <w:p/>
+    <w:p>
+      <w:pPr>
+        <w:rPr>
+          <w:color w:val="0070C0"/>
+        </w:rPr>
+      </w:pPr>
+      <w:r>
+        <w:rPr>
+          <w:color w:val="0070C0"/>
+        </w:rPr>
+        <w:t>Completed Tasks</w:t>
+      </w:r>
+    </w:p>
+    <w:p>
+      <w:pPr>
+        <w:pStyle w:val="ListParagraph"/>
+        <w:numPr>
+          <w:ilvl w:val="0"/>
+          <w:numId w:val="29"/>
+        </w:numPr>
+        <w:rPr>
+          <w:color w:val="000000" w:themeColor="text1"/>
+        </w:rPr>
+      </w:pPr>
+      <w:r>
+        <w:rPr>
+          <w:color w:val="000000" w:themeColor="text1"/>
+        </w:rPr>
+        <w:t>The team divided the classes for the software solution</w:t>
       </w:r>
       <w:bookmarkStart w:id="1" w:name="_GoBack"/>
       <w:bookmarkEnd w:id="1"/>
     </w:p>
     <w:p>
       <w:pPr>
+        <w:pStyle w:val="ListParagraph"/>
+        <w:numPr>
+          <w:ilvl w:val="0"/>
+          <w:numId w:val="29"/>
+        </w:numPr>
+        <w:rPr>
+          <w:color w:val="000000" w:themeColor="text1"/>
+        </w:rPr>
+      </w:pPr>
+      <w:r>
+        <w:rPr>
+          <w:color w:val="000000" w:themeColor="text1"/>
+        </w:rPr>
+        <w:t>Everybody worked on the UML class diagrams online via discord meeting</w:t>
+      </w:r>
+    </w:p>
+    <w:p>
+      <w:pPr>
+        <w:pStyle w:val="ListParagraph"/>
+        <w:numPr>
+          <w:ilvl w:val="0"/>
+          <w:numId w:val="29"/>
+        </w:numPr>
+        <w:rPr>
+          <w:color w:val="000000" w:themeColor="text1"/>
+        </w:rPr>
+      </w:pPr>
+      <w:r>
+        <w:rPr>
+          <w:color w:val="000000" w:themeColor="text1"/>
+        </w:rPr>
+        <w:t>Radoslav made the classes for Departments and Employees</w:t>
+      </w:r>
+    </w:p>
+    <w:p>
+      <w:pPr>
+        <w:pStyle w:val="ListParagraph"/>
+        <w:numPr>
+          <w:ilvl w:val="0"/>
+          <w:numId w:val="29"/>
+        </w:numPr>
+        <w:rPr>
+          <w:color w:val="000000" w:themeColor="text1"/>
+        </w:rPr>
+      </w:pPr>
+      <w:r>
+        <w:rPr>
+          <w:color w:val="000000" w:themeColor="text1"/>
+        </w:rPr>
+        <w:t>Kristian made the classes for Products and StockManagers</w:t>
+      </w:r>
+    </w:p>
+    <w:p>
+      <w:pPr>
+        <w:pStyle w:val="ListParagraph"/>
+        <w:numPr>
+          <w:ilvl w:val="0"/>
+          <w:numId w:val="29"/>
+        </w:numPr>
+        <w:rPr>
+          <w:color w:val="000000" w:themeColor="text1"/>
+        </w:rPr>
+      </w:pPr>
+      <w:r>
+        <w:rPr>
+          <w:color w:val="000000" w:themeColor="text1"/>
+        </w:rPr>
+        <w:t>Luk made the classes for the User and UserManager</w:t>
+      </w:r>
+    </w:p>
+    <w:p>
+      <w:pPr>
+        <w:pStyle w:val="ListParagraph"/>
+        <w:numPr>
+          <w:ilvl w:val="0"/>
+          <w:numId w:val="29"/>
+        </w:numPr>
+        <w:rPr>
+          <w:color w:val="000000" w:themeColor="text1"/>
+        </w:rPr>
+      </w:pPr>
+      <w:r>
+        <w:rPr>
+          <w:color w:val="000000" w:themeColor="text1"/>
+        </w:rPr>
+        <w:t xml:space="preserve">Ivan took the </w:t>
+      </w:r>
+      <w:r>
+        <w:rPr>
+          <w:color w:val="000000" w:themeColor="text1"/>
+        </w:rPr>
+        <w:t>remaining classes</w:t>
+      </w:r>
+    </w:p>
+    <w:p>
+      <w:pPr>
+        <w:ind w:left="1080"/>
         <w:rPr>
           <w:color w:val="000000" w:themeColor="text1"/>
         </w:rPr>
@@ -967,6 +1529,181 @@
 <file path=word/numbering.xml><?xml version="1.0" encoding="utf-8"?>
 <w:numbering xmlns:wpc="http://schemas.microsoft.com/office/word/2010/wordprocessingCanvas" xmlns:cx="http://schemas.microsoft.com/office/drawing/2014/chartex" xmlns:cx1="http://schemas.microsoft.com/office/drawing/2015/9/8/chartex" xmlns:cx2="http://schemas.microsoft.com/office/drawing/2015/10/21/chartex" xmlns:cx3="http://schemas.microsoft.com/office/drawing/2016/5/9/chartex" xmlns:cx4="http://schemas.microsoft.com/office/drawing/2016/5/10/chartex" xmlns:cx5="http://schemas.microsoft.com/office/drawing/2016/5/11/chartex" xmlns:cx6="http://schemas.microsoft.com/office/drawing/2016/5/12/chartex" xmlns:cx7="http://schemas.microsoft.com/office/drawing/2016/5/13/chartex" xmlns:cx8="http://schemas.microsoft.com/office/drawing/2016/5/14/chartex" xmlns:mc="http://schemas.openxmlformats.org/markup-compatibility/2006" xmlns:aink="http://schemas.microsoft.com/office/drawing/2016/ink" xmlns:am3d="http://schemas.microsoft.com/office/drawing/2017/model3d" xmlns:o="urn:schemas-microsoft-com:office:office" xmlns:r="http://schemas.openxmlformats.org/officeDocument/2006/relationships" xmlns:m="http://schemas.openxmlformats.org/officeDocument/2006/math" xmlns:v="urn:schemas-microsoft-com:vml" xmlns:wp14="http://schemas.microsoft.com/office/word/2010/wordprocessingDrawing" xmlns:wp="http://schemas.openxmlformats.org/drawingml/2006/wordprocessingDrawing" xmlns:w10="urn:schemas-microsoft-com:office:word" xmlns:w="http://schemas.openxmlformats.org/wordprocessingml/2006/main" xmlns:w14="http://schemas.microsoft.com/office/word/2010/wordml" xmlns:w15="http://schemas.microsoft.com/office/word/2012/wordml" xmlns:w16cid="http://schemas.microsoft.com/office/word/2016/wordml/cid" xmlns:w16se="http://schemas.microsoft.com/office/word/2015/wordml/symex" xmlns:wpg="http://schemas.microsoft.com/office/word/2010/wordprocessingGroup" xmlns:wpi="http://schemas.microsoft.com/office/word/2010/wordprocessingInk" xmlns:wne="http://schemas.microsoft.com/office/word/2006/wordml" xmlns:wps="http://schemas.microsoft.com/office/word/2010/wordprocessingShape" mc:Ignorable="w14 w15 w16se w16cid wp14">
   <w:abstractNum w:abstractNumId="0" w15:restartNumberingAfterBreak="0">
+    <w:nsid w:val="04E31A8C"/>
+    <w:multiLevelType w:val="hybridMultilevel"/>
+    <w:tmpl w:val="64E043D6"/>
+    <w:lvl w:ilvl="0" w:tplc="04020011">
+      <w:start w:val="1"/>
+      <w:numFmt w:val="decimal"/>
+      <w:lvlText w:val="%1)"/>
+      <w:lvlJc w:val="left"/>
+      <w:pPr>
+        <w:ind w:left="720" w:hanging="360"/>
+      </w:pPr>
+      <w:rPr>
+        <w:rFonts w:hint="default"/>
+      </w:rPr>
+    </w:lvl>
+    <w:lvl w:ilvl="1" w:tplc="04020019" w:tentative="1">
+      <w:start w:val="1"/>
+      <w:numFmt w:val="lowerLetter"/>
+      <w:lvlText w:val="%2."/>
+      <w:lvlJc w:val="left"/>
+      <w:pPr>
+        <w:ind w:left="1440" w:hanging="360"/>
+      </w:pPr>
+    </w:lvl>
+    <w:lvl w:ilvl="2" w:tplc="0402001B" w:tentative="1">
+      <w:start w:val="1"/>
+      <w:numFmt w:val="lowerRoman"/>
+      <w:lvlText w:val="%3."/>
+      <w:lvlJc w:val="right"/>
+      <w:pPr>
+        <w:ind w:left="2160" w:hanging="180"/>
+      </w:pPr>
+    </w:lvl>
+    <w:lvl w:ilvl="3" w:tplc="0402000F" w:tentative="1">
+      <w:start w:val="1"/>
+      <w:numFmt w:val="decimal"/>
+      <w:lvlText w:val="%4."/>
+      <w:lvlJc w:val="left"/>
+      <w:pPr>
+        <w:ind w:left="2880" w:hanging="360"/>
+      </w:pPr>
+    </w:lvl>
+    <w:lvl w:ilvl="4" w:tplc="04020019" w:tentative="1">
+      <w:start w:val="1"/>
+      <w:numFmt w:val="lowerLetter"/>
+      <w:lvlText w:val="%5."/>
+      <w:lvlJc w:val="left"/>
+      <w:pPr>
+        <w:ind w:left="3600" w:hanging="360"/>
+      </w:pPr>
+    </w:lvl>
+    <w:lvl w:ilvl="5" w:tplc="0402001B" w:tentative="1">
+      <w:start w:val="1"/>
+      <w:numFmt w:val="lowerRoman"/>
+      <w:lvlText w:val="%6."/>
+      <w:lvlJc w:val="right"/>
+      <w:pPr>
+        <w:ind w:left="4320" w:hanging="180"/>
+      </w:pPr>
+    </w:lvl>
+    <w:lvl w:ilvl="6" w:tplc="0402000F" w:tentative="1">
+      <w:start w:val="1"/>
+      <w:numFmt w:val="decimal"/>
+      <w:lvlText w:val="%7."/>
+      <w:lvlJc w:val="left"/>
+      <w:pPr>
+        <w:ind w:left="5040" w:hanging="360"/>
+      </w:pPr>
+    </w:lvl>
+    <w:lvl w:ilvl="7" w:tplc="04020019" w:tentative="1">
+      <w:start w:val="1"/>
+      <w:numFmt w:val="lowerLetter"/>
+      <w:lvlText w:val="%8."/>
+      <w:lvlJc w:val="left"/>
+      <w:pPr>
+        <w:ind w:left="5760" w:hanging="360"/>
+      </w:pPr>
+    </w:lvl>
+    <w:lvl w:ilvl="8" w:tplc="0402001B" w:tentative="1">
+      <w:start w:val="1"/>
+      <w:numFmt w:val="lowerRoman"/>
+      <w:lvlText w:val="%9."/>
+      <w:lvlJc w:val="right"/>
+      <w:pPr>
+        <w:ind w:left="6480" w:hanging="180"/>
+      </w:pPr>
+    </w:lvl>
+  </w:abstractNum>
+  <w:abstractNum w:abstractNumId="1" w15:restartNumberingAfterBreak="0">
+    <w:nsid w:val="04FC58E5"/>
+    <w:multiLevelType w:val="hybridMultilevel"/>
+    <w:tmpl w:val="352644D2"/>
+    <w:lvl w:ilvl="0" w:tplc="04090011">
+      <w:start w:val="1"/>
+      <w:numFmt w:val="decimal"/>
+      <w:lvlText w:val="%1)"/>
+      <w:lvlJc w:val="left"/>
+      <w:pPr>
+        <w:ind w:left="1440" w:hanging="360"/>
+      </w:pPr>
+    </w:lvl>
+    <w:lvl w:ilvl="1" w:tplc="04090019" w:tentative="1">
+      <w:start w:val="1"/>
+      <w:numFmt w:val="lowerLetter"/>
+      <w:lvlText w:val="%2."/>
+      <w:lvlJc w:val="left"/>
+      <w:pPr>
+        <w:ind w:left="2160" w:hanging="360"/>
+      </w:pPr>
+    </w:lvl>
+    <w:lvl w:ilvl="2" w:tplc="0409001B" w:tentative="1">
+      <w:start w:val="1"/>
+      <w:numFmt w:val="lowerRoman"/>
+      <w:lvlText w:val="%3."/>
+      <w:lvlJc w:val="right"/>
+      <w:pPr>
+        <w:ind w:left="2880" w:hanging="180"/>
+      </w:pPr>
+    </w:lvl>
+    <w:lvl w:ilvl="3" w:tplc="0409000F" w:tentative="1">
+      <w:start w:val="1"/>
+      <w:numFmt w:val="decimal"/>
+      <w:lvlText w:val="%4."/>
+      <w:lvlJc w:val="left"/>
+      <w:pPr>
+        <w:ind w:left="3600" w:hanging="360"/>
+      </w:pPr>
+    </w:lvl>
+    <w:lvl w:ilvl="4" w:tplc="04090019" w:tentative="1">
+      <w:start w:val="1"/>
+      <w:numFmt w:val="lowerLetter"/>
+      <w:lvlText w:val="%5."/>
+      <w:lvlJc w:val="left"/>
+      <w:pPr>
+        <w:ind w:left="4320" w:hanging="360"/>
+      </w:pPr>
+    </w:lvl>
+    <w:lvl w:ilvl="5" w:tplc="0409001B" w:tentative="1">
+      <w:start w:val="1"/>
+      <w:numFmt w:val="lowerRoman"/>
+      <w:lvlText w:val="%6."/>
+      <w:lvlJc w:val="right"/>
+      <w:pPr>
+        <w:ind w:left="5040" w:hanging="180"/>
+      </w:pPr>
+    </w:lvl>
+    <w:lvl w:ilvl="6" w:tplc="0409000F" w:tentative="1">
+      <w:start w:val="1"/>
+      <w:numFmt w:val="decimal"/>
+      <w:lvlText w:val="%7."/>
+      <w:lvlJc w:val="left"/>
+      <w:pPr>
+        <w:ind w:left="5760" w:hanging="360"/>
+      </w:pPr>
+    </w:lvl>
+    <w:lvl w:ilvl="7" w:tplc="04090019" w:tentative="1">
+      <w:start w:val="1"/>
+      <w:numFmt w:val="lowerLetter"/>
+      <w:lvlText w:val="%8."/>
+      <w:lvlJc w:val="left"/>
+      <w:pPr>
+        <w:ind w:left="6480" w:hanging="360"/>
+      </w:pPr>
+    </w:lvl>
+    <w:lvl w:ilvl="8" w:tplc="0409001B" w:tentative="1">
+      <w:start w:val="1"/>
+      <w:numFmt w:val="lowerRoman"/>
+      <w:lvlText w:val="%9."/>
+      <w:lvlJc w:val="right"/>
+      <w:pPr>
+        <w:ind w:left="7200" w:hanging="180"/>
+      </w:pPr>
+    </w:lvl>
+  </w:abstractNum>
+  <w:abstractNum w:abstractNumId="2" w15:restartNumberingAfterBreak="0">
     <w:nsid w:val="06C56FC6"/>
     <w:multiLevelType w:val="hybridMultilevel"/>
     <w:tmpl w:val="E94205C2"/>
@@ -1055,7 +1792,7 @@
       </w:pPr>
     </w:lvl>
   </w:abstractNum>
-  <w:abstractNum w:abstractNumId="1" w15:restartNumberingAfterBreak="0">
+  <w:abstractNum w:abstractNumId="3" w15:restartNumberingAfterBreak="0">
     <w:nsid w:val="070A3B36"/>
     <w:multiLevelType w:val="hybridMultilevel"/>
     <w:tmpl w:val="9FA648B8"/>
@@ -1143,7 +1880,7 @@
       </w:pPr>
     </w:lvl>
   </w:abstractNum>
-  <w:abstractNum w:abstractNumId="2" w15:restartNumberingAfterBreak="0">
+  <w:abstractNum w:abstractNumId="4" w15:restartNumberingAfterBreak="0">
     <w:nsid w:val="197B3905"/>
     <w:multiLevelType w:val="hybridMultilevel"/>
     <w:tmpl w:val="8BA80F36"/>
@@ -1255,7 +1992,93 @@
       </w:rPr>
     </w:lvl>
   </w:abstractNum>
-  <w:abstractNum w:abstractNumId="3" w15:restartNumberingAfterBreak="0">
+  <w:abstractNum w:abstractNumId="5" w15:restartNumberingAfterBreak="0">
+    <w:nsid w:val="1AC77BCF"/>
+    <w:multiLevelType w:val="hybridMultilevel"/>
+    <w:tmpl w:val="14987B1C"/>
+    <w:lvl w:ilvl="0" w:tplc="0409000F">
+      <w:start w:val="1"/>
+      <w:numFmt w:val="decimal"/>
+      <w:lvlText w:val="%1."/>
+      <w:lvlJc w:val="left"/>
+      <w:pPr>
+        <w:ind w:left="1440" w:hanging="360"/>
+      </w:pPr>
+    </w:lvl>
+    <w:lvl w:ilvl="1" w:tplc="04090019" w:tentative="1">
+      <w:start w:val="1"/>
+      <w:numFmt w:val="lowerLetter"/>
+      <w:lvlText w:val="%2."/>
+      <w:lvlJc w:val="left"/>
+      <w:pPr>
+        <w:ind w:left="2160" w:hanging="360"/>
+      </w:pPr>
+    </w:lvl>
+    <w:lvl w:ilvl="2" w:tplc="0409001B" w:tentative="1">
+      <w:start w:val="1"/>
+      <w:numFmt w:val="lowerRoman"/>
+      <w:lvlText w:val="%3."/>
+      <w:lvlJc w:val="right"/>
+      <w:pPr>
+        <w:ind w:left="2880" w:hanging="180"/>
+      </w:pPr>
+    </w:lvl>
+    <w:lvl w:ilvl="3" w:tplc="0409000F" w:tentative="1">
+      <w:start w:val="1"/>
+      <w:numFmt w:val="decimal"/>
+      <w:lvlText w:val="%4."/>
+      <w:lvlJc w:val="left"/>
+      <w:pPr>
+        <w:ind w:left="3600" w:hanging="360"/>
+      </w:pPr>
+    </w:lvl>
+    <w:lvl w:ilvl="4" w:tplc="04090019" w:tentative="1">
+      <w:start w:val="1"/>
+      <w:numFmt w:val="lowerLetter"/>
+      <w:lvlText w:val="%5."/>
+      <w:lvlJc w:val="left"/>
+      <w:pPr>
+        <w:ind w:left="4320" w:hanging="360"/>
+      </w:pPr>
+    </w:lvl>
+    <w:lvl w:ilvl="5" w:tplc="0409001B" w:tentative="1">
+      <w:start w:val="1"/>
+      <w:numFmt w:val="lowerRoman"/>
+      <w:lvlText w:val="%6."/>
+      <w:lvlJc w:val="right"/>
+      <w:pPr>
+        <w:ind w:left="5040" w:hanging="180"/>
+      </w:pPr>
+    </w:lvl>
+    <w:lvl w:ilvl="6" w:tplc="0409000F" w:tentative="1">
+      <w:start w:val="1"/>
+      <w:numFmt w:val="decimal"/>
+      <w:lvlText w:val="%7."/>
+      <w:lvlJc w:val="left"/>
+      <w:pPr>
+        <w:ind w:left="5760" w:hanging="360"/>
+      </w:pPr>
+    </w:lvl>
+    <w:lvl w:ilvl="7" w:tplc="04090019" w:tentative="1">
+      <w:start w:val="1"/>
+      <w:numFmt w:val="lowerLetter"/>
+      <w:lvlText w:val="%8."/>
+      <w:lvlJc w:val="left"/>
+      <w:pPr>
+        <w:ind w:left="6480" w:hanging="360"/>
+      </w:pPr>
+    </w:lvl>
+    <w:lvl w:ilvl="8" w:tplc="0409001B" w:tentative="1">
+      <w:start w:val="1"/>
+      <w:numFmt w:val="lowerRoman"/>
+      <w:lvlText w:val="%9."/>
+      <w:lvlJc w:val="right"/>
+      <w:pPr>
+        <w:ind w:left="7200" w:hanging="180"/>
+      </w:pPr>
+    </w:lvl>
+  </w:abstractNum>
+  <w:abstractNum w:abstractNumId="6" w15:restartNumberingAfterBreak="0">
     <w:nsid w:val="1FAF437F"/>
     <w:multiLevelType w:val="hybridMultilevel"/>
     <w:tmpl w:val="D48A6FAE"/>
@@ -1344,7 +2167,7 @@
       </w:pPr>
     </w:lvl>
   </w:abstractNum>
-  <w:abstractNum w:abstractNumId="4" w15:restartNumberingAfterBreak="0">
+  <w:abstractNum w:abstractNumId="7" w15:restartNumberingAfterBreak="0">
     <w:nsid w:val="207B4F2F"/>
     <w:multiLevelType w:val="multilevel"/>
     <w:tmpl w:val="E4A2DD1E"/>
@@ -1457,7 +2280,7 @@
       </w:rPr>
     </w:lvl>
   </w:abstractNum>
-  <w:abstractNum w:abstractNumId="5" w15:restartNumberingAfterBreak="0">
+  <w:abstractNum w:abstractNumId="8" w15:restartNumberingAfterBreak="0">
     <w:nsid w:val="215B58B3"/>
     <w:multiLevelType w:val="hybridMultilevel"/>
     <w:tmpl w:val="6EC85C42"/>
@@ -1546,7 +2369,96 @@
       </w:pPr>
     </w:lvl>
   </w:abstractNum>
-  <w:abstractNum w:abstractNumId="6" w15:restartNumberingAfterBreak="0">
+  <w:abstractNum w:abstractNumId="9" w15:restartNumberingAfterBreak="0">
+    <w:nsid w:val="259E5CF9"/>
+    <w:multiLevelType w:val="hybridMultilevel"/>
+    <w:tmpl w:val="23860E7C"/>
+    <w:lvl w:ilvl="0" w:tplc="04020011">
+      <w:start w:val="1"/>
+      <w:numFmt w:val="decimal"/>
+      <w:lvlText w:val="%1)"/>
+      <w:lvlJc w:val="left"/>
+      <w:pPr>
+        <w:ind w:left="1440" w:hanging="360"/>
+      </w:pPr>
+      <w:rPr>
+        <w:rFonts w:hint="default"/>
+      </w:rPr>
+    </w:lvl>
+    <w:lvl w:ilvl="1" w:tplc="04090019" w:tentative="1">
+      <w:start w:val="1"/>
+      <w:numFmt w:val="lowerLetter"/>
+      <w:lvlText w:val="%2."/>
+      <w:lvlJc w:val="left"/>
+      <w:pPr>
+        <w:ind w:left="2160" w:hanging="360"/>
+      </w:pPr>
+    </w:lvl>
+    <w:lvl w:ilvl="2" w:tplc="0409001B" w:tentative="1">
+      <w:start w:val="1"/>
+      <w:numFmt w:val="lowerRoman"/>
+      <w:lvlText w:val="%3."/>
+      <w:lvlJc w:val="right"/>
+      <w:pPr>
+        <w:ind w:left="2880" w:hanging="180"/>
+      </w:pPr>
+    </w:lvl>
+    <w:lvl w:ilvl="3" w:tplc="0409000F" w:tentative="1">
+      <w:start w:val="1"/>
+      <w:numFmt w:val="decimal"/>
+      <w:lvlText w:val="%4."/>
+      <w:lvlJc w:val="left"/>
+      <w:pPr>
+        <w:ind w:left="3600" w:hanging="360"/>
+      </w:pPr>
+    </w:lvl>
+    <w:lvl w:ilvl="4" w:tplc="04090019" w:tentative="1">
+      <w:start w:val="1"/>
+      <w:numFmt w:val="lowerLetter"/>
+      <w:lvlText w:val="%5."/>
+      <w:lvlJc w:val="left"/>
+      <w:pPr>
+        <w:ind w:left="4320" w:hanging="360"/>
+      </w:pPr>
+    </w:lvl>
+    <w:lvl w:ilvl="5" w:tplc="0409001B" w:tentative="1">
+      <w:start w:val="1"/>
+      <w:numFmt w:val="lowerRoman"/>
+      <w:lvlText w:val="%6."/>
+      <w:lvlJc w:val="right"/>
+      <w:pPr>
+        <w:ind w:left="5040" w:hanging="180"/>
+      </w:pPr>
+    </w:lvl>
+    <w:lvl w:ilvl="6" w:tplc="0409000F" w:tentative="1">
+      <w:start w:val="1"/>
+      <w:numFmt w:val="decimal"/>
+      <w:lvlText w:val="%7."/>
+      <w:lvlJc w:val="left"/>
+      <w:pPr>
+        <w:ind w:left="5760" w:hanging="360"/>
+      </w:pPr>
+    </w:lvl>
+    <w:lvl w:ilvl="7" w:tplc="04090019" w:tentative="1">
+      <w:start w:val="1"/>
+      <w:numFmt w:val="lowerLetter"/>
+      <w:lvlText w:val="%8."/>
+      <w:lvlJc w:val="left"/>
+      <w:pPr>
+        <w:ind w:left="6480" w:hanging="360"/>
+      </w:pPr>
+    </w:lvl>
+    <w:lvl w:ilvl="8" w:tplc="0409001B" w:tentative="1">
+      <w:start w:val="1"/>
+      <w:numFmt w:val="lowerRoman"/>
+      <w:lvlText w:val="%9."/>
+      <w:lvlJc w:val="right"/>
+      <w:pPr>
+        <w:ind w:left="7200" w:hanging="180"/>
+      </w:pPr>
+    </w:lvl>
+  </w:abstractNum>
+  <w:abstractNum w:abstractNumId="10" w15:restartNumberingAfterBreak="0">
     <w:nsid w:val="2740094A"/>
     <w:multiLevelType w:val="hybridMultilevel"/>
     <w:tmpl w:val="DBA26466"/>
@@ -1635,7 +2547,7 @@
       </w:pPr>
     </w:lvl>
   </w:abstractNum>
-  <w:abstractNum w:abstractNumId="7" w15:restartNumberingAfterBreak="0">
+  <w:abstractNum w:abstractNumId="11" w15:restartNumberingAfterBreak="0">
     <w:nsid w:val="2F5C22F4"/>
     <w:multiLevelType w:val="hybridMultilevel"/>
     <w:tmpl w:val="64E043D6"/>
@@ -1724,7 +2636,7 @@
       </w:pPr>
     </w:lvl>
   </w:abstractNum>
-  <w:abstractNum w:abstractNumId="8" w15:restartNumberingAfterBreak="0">
+  <w:abstractNum w:abstractNumId="12" w15:restartNumberingAfterBreak="0">
     <w:nsid w:val="317625FB"/>
     <w:multiLevelType w:val="hybridMultilevel"/>
     <w:tmpl w:val="AA88A1EA"/>
@@ -1810,7 +2722,7 @@
       </w:pPr>
     </w:lvl>
   </w:abstractNum>
-  <w:abstractNum w:abstractNumId="9" w15:restartNumberingAfterBreak="0">
+  <w:abstractNum w:abstractNumId="13" w15:restartNumberingAfterBreak="0">
     <w:nsid w:val="34B94AC0"/>
     <w:multiLevelType w:val="hybridMultilevel"/>
     <w:tmpl w:val="E25A3950"/>
@@ -1896,7 +2808,96 @@
       </w:pPr>
     </w:lvl>
   </w:abstractNum>
-  <w:abstractNum w:abstractNumId="10" w15:restartNumberingAfterBreak="0">
+  <w:abstractNum w:abstractNumId="14" w15:restartNumberingAfterBreak="0">
+    <w:nsid w:val="39EE0FFC"/>
+    <w:multiLevelType w:val="hybridMultilevel"/>
+    <w:tmpl w:val="F94C788C"/>
+    <w:lvl w:ilvl="0" w:tplc="04020011">
+      <w:start w:val="1"/>
+      <w:numFmt w:val="decimal"/>
+      <w:lvlText w:val="%1)"/>
+      <w:lvlJc w:val="left"/>
+      <w:pPr>
+        <w:ind w:left="720" w:hanging="360"/>
+      </w:pPr>
+      <w:rPr>
+        <w:rFonts w:hint="default"/>
+      </w:rPr>
+    </w:lvl>
+    <w:lvl w:ilvl="1" w:tplc="04090019" w:tentative="1">
+      <w:start w:val="1"/>
+      <w:numFmt w:val="lowerLetter"/>
+      <w:lvlText w:val="%2."/>
+      <w:lvlJc w:val="left"/>
+      <w:pPr>
+        <w:ind w:left="1440" w:hanging="360"/>
+      </w:pPr>
+    </w:lvl>
+    <w:lvl w:ilvl="2" w:tplc="0409001B" w:tentative="1">
+      <w:start w:val="1"/>
+      <w:numFmt w:val="lowerRoman"/>
+      <w:lvlText w:val="%3."/>
+      <w:lvlJc w:val="right"/>
+      <w:pPr>
+        <w:ind w:left="2160" w:hanging="180"/>
+      </w:pPr>
+    </w:lvl>
+    <w:lvl w:ilvl="3" w:tplc="0409000F" w:tentative="1">
+      <w:start w:val="1"/>
+      <w:numFmt w:val="decimal"/>
+      <w:lvlText w:val="%4."/>
+      <w:lvlJc w:val="left"/>
+      <w:pPr>
+        <w:ind w:left="2880" w:hanging="360"/>
+      </w:pPr>
+    </w:lvl>
+    <w:lvl w:ilvl="4" w:tplc="04090019" w:tentative="1">
+      <w:start w:val="1"/>
+      <w:numFmt w:val="lowerLetter"/>
+      <w:lvlText w:val="%5."/>
+      <w:lvlJc w:val="left"/>
+      <w:pPr>
+        <w:ind w:left="3600" w:hanging="360"/>
+      </w:pPr>
+    </w:lvl>
+    <w:lvl w:ilvl="5" w:tplc="0409001B" w:tentative="1">
+      <w:start w:val="1"/>
+      <w:numFmt w:val="lowerRoman"/>
+      <w:lvlText w:val="%6."/>
+      <w:lvlJc w:val="right"/>
+      <w:pPr>
+        <w:ind w:left="4320" w:hanging="180"/>
+      </w:pPr>
+    </w:lvl>
+    <w:lvl w:ilvl="6" w:tplc="0409000F" w:tentative="1">
+      <w:start w:val="1"/>
+      <w:numFmt w:val="decimal"/>
+      <w:lvlText w:val="%7."/>
+      <w:lvlJc w:val="left"/>
+      <w:pPr>
+        <w:ind w:left="5040" w:hanging="360"/>
+      </w:pPr>
+    </w:lvl>
+    <w:lvl w:ilvl="7" w:tplc="04090019" w:tentative="1">
+      <w:start w:val="1"/>
+      <w:numFmt w:val="lowerLetter"/>
+      <w:lvlText w:val="%8."/>
+      <w:lvlJc w:val="left"/>
+      <w:pPr>
+        <w:ind w:left="5760" w:hanging="360"/>
+      </w:pPr>
+    </w:lvl>
+    <w:lvl w:ilvl="8" w:tplc="0409001B" w:tentative="1">
+      <w:start w:val="1"/>
+      <w:numFmt w:val="lowerRoman"/>
+      <w:lvlText w:val="%9."/>
+      <w:lvlJc w:val="right"/>
+      <w:pPr>
+        <w:ind w:left="6480" w:hanging="180"/>
+      </w:pPr>
+    </w:lvl>
+  </w:abstractNum>
+  <w:abstractNum w:abstractNumId="15" w15:restartNumberingAfterBreak="0">
     <w:nsid w:val="3DF10604"/>
     <w:multiLevelType w:val="multilevel"/>
     <w:tmpl w:val="FF7AACFA"/>
@@ -2009,7 +3010,7 @@
       </w:rPr>
     </w:lvl>
   </w:abstractNum>
-  <w:abstractNum w:abstractNumId="11" w15:restartNumberingAfterBreak="0">
+  <w:abstractNum w:abstractNumId="16" w15:restartNumberingAfterBreak="0">
     <w:nsid w:val="3EB43082"/>
     <w:multiLevelType w:val="hybridMultilevel"/>
     <w:tmpl w:val="64E043D6"/>
@@ -2098,7 +3099,7 @@
       </w:pPr>
     </w:lvl>
   </w:abstractNum>
-  <w:abstractNum w:abstractNumId="12" w15:restartNumberingAfterBreak="0">
+  <w:abstractNum w:abstractNumId="17" w15:restartNumberingAfterBreak="0">
     <w:nsid w:val="3F387F11"/>
     <w:multiLevelType w:val="hybridMultilevel"/>
     <w:tmpl w:val="2B7456BA"/>
@@ -2211,7 +3212,7 @@
       </w:rPr>
     </w:lvl>
   </w:abstractNum>
-  <w:abstractNum w:abstractNumId="13" w15:restartNumberingAfterBreak="0">
+  <w:abstractNum w:abstractNumId="18" w15:restartNumberingAfterBreak="0">
     <w:nsid w:val="41BA3761"/>
     <w:multiLevelType w:val="hybridMultilevel"/>
     <w:tmpl w:val="A0985254"/>
@@ -2299,7 +3300,96 @@
       </w:pPr>
     </w:lvl>
   </w:abstractNum>
-  <w:abstractNum w:abstractNumId="14" w15:restartNumberingAfterBreak="0">
+  <w:abstractNum w:abstractNumId="19" w15:restartNumberingAfterBreak="0">
+    <w:nsid w:val="46AB60A4"/>
+    <w:multiLevelType w:val="hybridMultilevel"/>
+    <w:tmpl w:val="F94C788C"/>
+    <w:lvl w:ilvl="0" w:tplc="04020011">
+      <w:start w:val="1"/>
+      <w:numFmt w:val="decimal"/>
+      <w:lvlText w:val="%1)"/>
+      <w:lvlJc w:val="left"/>
+      <w:pPr>
+        <w:ind w:left="720" w:hanging="360"/>
+      </w:pPr>
+      <w:rPr>
+        <w:rFonts w:hint="default"/>
+      </w:rPr>
+    </w:lvl>
+    <w:lvl w:ilvl="1" w:tplc="04090019" w:tentative="1">
+      <w:start w:val="1"/>
+      <w:numFmt w:val="lowerLetter"/>
+      <w:lvlText w:val="%2."/>
+      <w:lvlJc w:val="left"/>
+      <w:pPr>
+        <w:ind w:left="1440" w:hanging="360"/>
+      </w:pPr>
+    </w:lvl>
+    <w:lvl w:ilvl="2" w:tplc="0409001B" w:tentative="1">
+      <w:start w:val="1"/>
+      <w:numFmt w:val="lowerRoman"/>
+      <w:lvlText w:val="%3."/>
+      <w:lvlJc w:val="right"/>
+      <w:pPr>
+        <w:ind w:left="2160" w:hanging="180"/>
+      </w:pPr>
+    </w:lvl>
+    <w:lvl w:ilvl="3" w:tplc="0409000F" w:tentative="1">
+      <w:start w:val="1"/>
+      <w:numFmt w:val="decimal"/>
+      <w:lvlText w:val="%4."/>
+      <w:lvlJc w:val="left"/>
+      <w:pPr>
+        <w:ind w:left="2880" w:hanging="360"/>
+      </w:pPr>
+    </w:lvl>
+    <w:lvl w:ilvl="4" w:tplc="04090019" w:tentative="1">
+      <w:start w:val="1"/>
+      <w:numFmt w:val="lowerLetter"/>
+      <w:lvlText w:val="%5."/>
+      <w:lvlJc w:val="left"/>
+      <w:pPr>
+        <w:ind w:left="3600" w:hanging="360"/>
+      </w:pPr>
+    </w:lvl>
+    <w:lvl w:ilvl="5" w:tplc="0409001B" w:tentative="1">
+      <w:start w:val="1"/>
+      <w:numFmt w:val="lowerRoman"/>
+      <w:lvlText w:val="%6."/>
+      <w:lvlJc w:val="right"/>
+      <w:pPr>
+        <w:ind w:left="4320" w:hanging="180"/>
+      </w:pPr>
+    </w:lvl>
+    <w:lvl w:ilvl="6" w:tplc="0409000F" w:tentative="1">
+      <w:start w:val="1"/>
+      <w:numFmt w:val="decimal"/>
+      <w:lvlText w:val="%7."/>
+      <w:lvlJc w:val="left"/>
+      <w:pPr>
+        <w:ind w:left="5040" w:hanging="360"/>
+      </w:pPr>
+    </w:lvl>
+    <w:lvl w:ilvl="7" w:tplc="04090019" w:tentative="1">
+      <w:start w:val="1"/>
+      <w:numFmt w:val="lowerLetter"/>
+      <w:lvlText w:val="%8."/>
+      <w:lvlJc w:val="left"/>
+      <w:pPr>
+        <w:ind w:left="5760" w:hanging="360"/>
+      </w:pPr>
+    </w:lvl>
+    <w:lvl w:ilvl="8" w:tplc="0409001B" w:tentative="1">
+      <w:start w:val="1"/>
+      <w:numFmt w:val="lowerRoman"/>
+      <w:lvlText w:val="%9."/>
+      <w:lvlJc w:val="right"/>
+      <w:pPr>
+        <w:ind w:left="6480" w:hanging="180"/>
+      </w:pPr>
+    </w:lvl>
+  </w:abstractNum>
+  <w:abstractNum w:abstractNumId="20" w15:restartNumberingAfterBreak="0">
     <w:nsid w:val="47FD7D93"/>
     <w:multiLevelType w:val="hybridMultilevel"/>
     <w:tmpl w:val="E25A3950"/>
@@ -2385,7 +3475,7 @@
       </w:pPr>
     </w:lvl>
   </w:abstractNum>
-  <w:abstractNum w:abstractNumId="15" w15:restartNumberingAfterBreak="0">
+  <w:abstractNum w:abstractNumId="21" w15:restartNumberingAfterBreak="0">
     <w:nsid w:val="4DB277CD"/>
     <w:multiLevelType w:val="hybridMultilevel"/>
     <w:tmpl w:val="64E043D6"/>
@@ -2474,7 +3564,7 @@
       </w:pPr>
     </w:lvl>
   </w:abstractNum>
-  <w:abstractNum w:abstractNumId="16" w15:restartNumberingAfterBreak="0">
+  <w:abstractNum w:abstractNumId="22" w15:restartNumberingAfterBreak="0">
     <w:nsid w:val="527938B8"/>
     <w:multiLevelType w:val="hybridMultilevel"/>
     <w:tmpl w:val="3B1E4334"/>
@@ -2586,7 +3676,7 @@
       </w:rPr>
     </w:lvl>
   </w:abstractNum>
-  <w:abstractNum w:abstractNumId="17" w15:restartNumberingAfterBreak="0">
+  <w:abstractNum w:abstractNumId="23" w15:restartNumberingAfterBreak="0">
     <w:nsid w:val="5CFD1476"/>
     <w:multiLevelType w:val="multilevel"/>
     <w:tmpl w:val="701426BE"/>
@@ -2704,7 +3794,7 @@
       </w:rPr>
     </w:lvl>
   </w:abstractNum>
-  <w:abstractNum w:abstractNumId="18" w15:restartNumberingAfterBreak="0">
+  <w:abstractNum w:abstractNumId="24" w15:restartNumberingAfterBreak="0">
     <w:nsid w:val="69A828D2"/>
     <w:multiLevelType w:val="hybridMultilevel"/>
     <w:tmpl w:val="6504B444"/>
@@ -2815,7 +3905,7 @@
       </w:rPr>
     </w:lvl>
   </w:abstractNum>
-  <w:abstractNum w:abstractNumId="19" w15:restartNumberingAfterBreak="0">
+  <w:abstractNum w:abstractNumId="25" w15:restartNumberingAfterBreak="0">
     <w:nsid w:val="76125FC7"/>
     <w:multiLevelType w:val="hybridMultilevel"/>
     <w:tmpl w:val="31BA3870"/>
@@ -2928,7 +4018,7 @@
       </w:rPr>
     </w:lvl>
   </w:abstractNum>
-  <w:abstractNum w:abstractNumId="20" w15:restartNumberingAfterBreak="0">
+  <w:abstractNum w:abstractNumId="26" w15:restartNumberingAfterBreak="0">
     <w:nsid w:val="78BC1740"/>
     <w:multiLevelType w:val="hybridMultilevel"/>
     <w:tmpl w:val="5EAA1812"/>
@@ -3040,7 +4130,7 @@
       </w:rPr>
     </w:lvl>
   </w:abstractNum>
-  <w:abstractNum w:abstractNumId="21" w15:restartNumberingAfterBreak="0">
+  <w:abstractNum w:abstractNumId="27" w15:restartNumberingAfterBreak="0">
     <w:nsid w:val="7E892835"/>
     <w:multiLevelType w:val="hybridMultilevel"/>
     <w:tmpl w:val="64E043D6"/>
@@ -3129,7 +4219,7 @@
       </w:pPr>
     </w:lvl>
   </w:abstractNum>
-  <w:abstractNum w:abstractNumId="22" w15:restartNumberingAfterBreak="0">
+  <w:abstractNum w:abstractNumId="28" w15:restartNumberingAfterBreak="0">
     <w:nsid w:val="7FAE0B4A"/>
     <w:multiLevelType w:val="hybridMultilevel"/>
     <w:tmpl w:val="975C4D8C"/>
@@ -3242,73 +4332,91 @@
     </w:lvl>
   </w:abstractNum>
   <w:num w:numId="1">
+    <w:abstractNumId w:val="7"/>
+  </w:num>
+  <w:num w:numId="2">
+    <w:abstractNumId w:val="15"/>
+  </w:num>
+  <w:num w:numId="3">
+    <w:abstractNumId w:val="23"/>
+  </w:num>
+  <w:num w:numId="4">
+    <w:abstractNumId w:val="25"/>
+  </w:num>
+  <w:num w:numId="5">
+    <w:abstractNumId w:val="26"/>
+  </w:num>
+  <w:num w:numId="6">
     <w:abstractNumId w:val="4"/>
   </w:num>
-  <w:num w:numId="2">
+  <w:num w:numId="7">
+    <w:abstractNumId w:val="22"/>
+  </w:num>
+  <w:num w:numId="8">
     <w:abstractNumId w:val="10"/>
   </w:num>
-  <w:num w:numId="3">
+  <w:num w:numId="9">
+    <w:abstractNumId w:val="8"/>
+  </w:num>
+  <w:num w:numId="10">
+    <w:abstractNumId w:val="3"/>
+  </w:num>
+  <w:num w:numId="11">
+    <w:abstractNumId w:val="18"/>
+  </w:num>
+  <w:num w:numId="12">
     <w:abstractNumId w:val="17"/>
   </w:num>
-  <w:num w:numId="4">
+  <w:num w:numId="13">
+    <w:abstractNumId w:val="28"/>
+  </w:num>
+  <w:num w:numId="14">
+    <w:abstractNumId w:val="24"/>
+  </w:num>
+  <w:num w:numId="15">
+    <w:abstractNumId w:val="16"/>
+  </w:num>
+  <w:num w:numId="16">
+    <w:abstractNumId w:val="21"/>
+  </w:num>
+  <w:num w:numId="17">
+    <w:abstractNumId w:val="27"/>
+  </w:num>
+  <w:num w:numId="18">
+    <w:abstractNumId w:val="2"/>
+  </w:num>
+  <w:num w:numId="19">
+    <w:abstractNumId w:val="6"/>
+  </w:num>
+  <w:num w:numId="20">
+    <w:abstractNumId w:val="13"/>
+  </w:num>
+  <w:num w:numId="21">
+    <w:abstractNumId w:val="20"/>
+  </w:num>
+  <w:num w:numId="22">
+    <w:abstractNumId w:val="12"/>
+  </w:num>
+  <w:num w:numId="23">
+    <w:abstractNumId w:val="11"/>
+  </w:num>
+  <w:num w:numId="24">
+    <w:abstractNumId w:val="0"/>
+  </w:num>
+  <w:num w:numId="25">
+    <w:abstractNumId w:val="14"/>
+  </w:num>
+  <w:num w:numId="26">
     <w:abstractNumId w:val="19"/>
   </w:num>
-  <w:num w:numId="5">
-    <w:abstractNumId w:val="20"/>
+  <w:num w:numId="27">
+    <w:abstractNumId w:val="9"/>
   </w:num>
-  <w:num w:numId="6">
-    <w:abstractNumId w:val="2"/>
-  </w:num>
-  <w:num w:numId="7">
-    <w:abstractNumId w:val="16"/>
-  </w:num>
-  <w:num w:numId="8">
-    <w:abstractNumId w:val="6"/>
-  </w:num>
-  <w:num w:numId="9">
+  <w:num w:numId="28">
     <w:abstractNumId w:val="5"/>
   </w:num>
-  <w:num w:numId="10">
+  <w:num w:numId="29">
     <w:abstractNumId w:val="1"/>
-  </w:num>
-  <w:num w:numId="11">
-    <w:abstractNumId w:val="13"/>
-  </w:num>
-  <w:num w:numId="12">
-    <w:abstractNumId w:val="12"/>
-  </w:num>
-  <w:num w:numId="13">
-    <w:abstractNumId w:val="22"/>
-  </w:num>
-  <w:num w:numId="14">
-    <w:abstractNumId w:val="18"/>
-  </w:num>
-  <w:num w:numId="15">
-    <w:abstractNumId w:val="11"/>
-  </w:num>
-  <w:num w:numId="16">
-    <w:abstractNumId w:val="15"/>
-  </w:num>
-  <w:num w:numId="17">
-    <w:abstractNumId w:val="21"/>
-  </w:num>
-  <w:num w:numId="18">
-    <w:abstractNumId w:val="0"/>
-  </w:num>
-  <w:num w:numId="19">
-    <w:abstractNumId w:val="3"/>
-  </w:num>
-  <w:num w:numId="20">
-    <w:abstractNumId w:val="9"/>
-  </w:num>
-  <w:num w:numId="21">
-    <w:abstractNumId w:val="14"/>
-  </w:num>
-  <w:num w:numId="22">
-    <w:abstractNumId w:val="8"/>
-  </w:num>
-  <w:num w:numId="23">
-    <w:abstractNumId w:val="7"/>
   </w:num>
 </w:numbering>
 </file>
@@ -5016,7 +6124,7 @@
 </file>
 
 <file path=customXml/itemProps1.xml><?xml version="1.0" encoding="utf-8"?>
-<ds:datastoreItem xmlns:ds="http://schemas.openxmlformats.org/officeDocument/2006/customXml" ds:itemID="{76339E82-4563-4E67-BF75-4FBC3CDAD3B9}">
+<ds:datastoreItem xmlns:ds="http://schemas.openxmlformats.org/officeDocument/2006/customXml" ds:itemID="{BAFFE6F4-AA51-430C-8E69-A0F697C12AF3}">
   <ds:schemaRefs>
     <ds:schemaRef ds:uri="http://schemas.openxmlformats.org/officeDocument/2006/bibliography"/>
   </ds:schemaRefs>

</xml_diff>

<commit_message>
Added table of contents and waterfall reflection
</commit_message>
<xml_diff>
--- a/Process-Report-KILR.docx
+++ b/Process-Report-KILR.docx
@@ -192,6 +192,585 @@
         </w:p>
         <w:p>
           <w:pPr>
+            <w:spacing w:line="276" w:lineRule="auto"/>
+            <w:rPr>
+              <w:sz w:val="28"/>
+              <w:szCs w:val="28"/>
+            </w:rPr>
+          </w:pPr>
+          <w:r>
+            <w:rPr>
+              <w:sz w:val="28"/>
+              <w:szCs w:val="28"/>
+            </w:rPr>
+            <w:br w:type="page"/>
+          </w:r>
+        </w:p>
+        <w:sdt>
+          <w:sdtPr>
+            <w:id w:val="-727385857"/>
+            <w:docPartObj>
+              <w:docPartGallery w:val="Table of Contents"/>
+              <w:docPartUnique/>
+            </w:docPartObj>
+          </w:sdtPr>
+          <w:sdtEndPr>
+            <w:rPr>
+              <w:rFonts w:ascii="Times New Roman" w:eastAsia="Times New Roman" w:hAnsi="Times New Roman" w:cs="Times New Roman"/>
+              <w:b/>
+              <w:bCs/>
+              <w:noProof/>
+              <w:color w:val="auto"/>
+              <w:sz w:val="24"/>
+              <w:szCs w:val="24"/>
+              <w:lang w:eastAsia="en-GB"/>
+            </w:rPr>
+          </w:sdtEndPr>
+          <w:sdtContent>
+            <w:p>
+              <w:pPr>
+                <w:pStyle w:val="TOCHeading"/>
+              </w:pPr>
+              <w:r>
+                <w:t>Contents</w:t>
+              </w:r>
+            </w:p>
+            <w:p>
+              <w:pPr>
+                <w:pStyle w:val="TOC1"/>
+                <w:tabs>
+                  <w:tab w:val="right" w:leader="dot" w:pos="9019"/>
+                </w:tabs>
+                <w:rPr>
+                  <w:rFonts w:asciiTheme="minorHAnsi" w:eastAsiaTheme="minorEastAsia" w:hAnsiTheme="minorHAnsi" w:cstheme="minorBidi"/>
+                  <w:noProof/>
+                  <w:color w:val="auto"/>
+                  <w:sz w:val="22"/>
+                  <w:szCs w:val="22"/>
+                </w:rPr>
+              </w:pPr>
+              <w:r>
+                <w:fldChar w:fldCharType="begin"/>
+              </w:r>
+              <w:r>
+                <w:instrText xml:space="preserve"> TOC \o "1-3" \h \z \u </w:instrText>
+              </w:r>
+              <w:r>
+                <w:fldChar w:fldCharType="separate"/>
+              </w:r>
+              <w:hyperlink w:anchor="_Toc37292467" w:history="1">
+                <w:r>
+                  <w:rPr>
+                    <w:rStyle w:val="Hyperlink"/>
+                    <w:noProof/>
+                  </w:rPr>
+                  <w:t>Week 1</w:t>
+                </w:r>
+                <w:r>
+                  <w:rPr>
+                    <w:noProof/>
+                    <w:webHidden/>
+                  </w:rPr>
+                  <w:tab/>
+                </w:r>
+                <w:r>
+                  <w:rPr>
+                    <w:noProof/>
+                    <w:webHidden/>
+                  </w:rPr>
+                  <w:fldChar w:fldCharType="begin"/>
+                </w:r>
+                <w:r>
+                  <w:rPr>
+                    <w:noProof/>
+                    <w:webHidden/>
+                  </w:rPr>
+                  <w:instrText xml:space="preserve"> PAGEREF _Toc37292467 \h </w:instrText>
+                </w:r>
+                <w:r>
+                  <w:rPr>
+                    <w:noProof/>
+                    <w:webHidden/>
+                  </w:rPr>
+                </w:r>
+                <w:r>
+                  <w:rPr>
+                    <w:noProof/>
+                    <w:webHidden/>
+                  </w:rPr>
+                  <w:fldChar w:fldCharType="separate"/>
+                </w:r>
+                <w:r>
+                  <w:rPr>
+                    <w:noProof/>
+                    <w:webHidden/>
+                  </w:rPr>
+                  <w:t>2</w:t>
+                </w:r>
+                <w:r>
+                  <w:rPr>
+                    <w:noProof/>
+                    <w:webHidden/>
+                  </w:rPr>
+                  <w:fldChar w:fldCharType="end"/>
+                </w:r>
+              </w:hyperlink>
+            </w:p>
+            <w:p>
+              <w:pPr>
+                <w:pStyle w:val="TOC1"/>
+                <w:tabs>
+                  <w:tab w:val="right" w:leader="dot" w:pos="9019"/>
+                </w:tabs>
+                <w:rPr>
+                  <w:rFonts w:asciiTheme="minorHAnsi" w:eastAsiaTheme="minorEastAsia" w:hAnsiTheme="minorHAnsi" w:cstheme="minorBidi"/>
+                  <w:noProof/>
+                  <w:color w:val="auto"/>
+                  <w:sz w:val="22"/>
+                  <w:szCs w:val="22"/>
+                </w:rPr>
+              </w:pPr>
+              <w:hyperlink w:anchor="_Toc37292468" w:history="1">
+                <w:r>
+                  <w:rPr>
+                    <w:rStyle w:val="Hyperlink"/>
+                    <w:noProof/>
+                  </w:rPr>
+                  <w:t>Week 2</w:t>
+                </w:r>
+                <w:r>
+                  <w:rPr>
+                    <w:noProof/>
+                    <w:webHidden/>
+                  </w:rPr>
+                  <w:tab/>
+                </w:r>
+                <w:r>
+                  <w:rPr>
+                    <w:noProof/>
+                    <w:webHidden/>
+                  </w:rPr>
+                  <w:fldChar w:fldCharType="begin"/>
+                </w:r>
+                <w:r>
+                  <w:rPr>
+                    <w:noProof/>
+                    <w:webHidden/>
+                  </w:rPr>
+                  <w:instrText xml:space="preserve"> PAGEREF _Toc37292468 \h </w:instrText>
+                </w:r>
+                <w:r>
+                  <w:rPr>
+                    <w:noProof/>
+                    <w:webHidden/>
+                  </w:rPr>
+                </w:r>
+                <w:r>
+                  <w:rPr>
+                    <w:noProof/>
+                    <w:webHidden/>
+                  </w:rPr>
+                  <w:fldChar w:fldCharType="separate"/>
+                </w:r>
+                <w:r>
+                  <w:rPr>
+                    <w:noProof/>
+                    <w:webHidden/>
+                  </w:rPr>
+                  <w:t>3</w:t>
+                </w:r>
+                <w:r>
+                  <w:rPr>
+                    <w:noProof/>
+                    <w:webHidden/>
+                  </w:rPr>
+                  <w:fldChar w:fldCharType="end"/>
+                </w:r>
+              </w:hyperlink>
+            </w:p>
+            <w:p>
+              <w:pPr>
+                <w:pStyle w:val="TOC1"/>
+                <w:tabs>
+                  <w:tab w:val="right" w:leader="dot" w:pos="9019"/>
+                </w:tabs>
+                <w:rPr>
+                  <w:rFonts w:asciiTheme="minorHAnsi" w:eastAsiaTheme="minorEastAsia" w:hAnsiTheme="minorHAnsi" w:cstheme="minorBidi"/>
+                  <w:noProof/>
+                  <w:color w:val="auto"/>
+                  <w:sz w:val="22"/>
+                  <w:szCs w:val="22"/>
+                </w:rPr>
+              </w:pPr>
+              <w:hyperlink w:anchor="_Toc37292469" w:history="1">
+                <w:r>
+                  <w:rPr>
+                    <w:rStyle w:val="Hyperlink"/>
+                    <w:noProof/>
+                  </w:rPr>
+                  <w:t>Week 3</w:t>
+                </w:r>
+                <w:r>
+                  <w:rPr>
+                    <w:noProof/>
+                    <w:webHidden/>
+                  </w:rPr>
+                  <w:tab/>
+                </w:r>
+                <w:r>
+                  <w:rPr>
+                    <w:noProof/>
+                    <w:webHidden/>
+                  </w:rPr>
+                  <w:fldChar w:fldCharType="begin"/>
+                </w:r>
+                <w:r>
+                  <w:rPr>
+                    <w:noProof/>
+                    <w:webHidden/>
+                  </w:rPr>
+                  <w:instrText xml:space="preserve"> PAGEREF _Toc37292469 \h </w:instrText>
+                </w:r>
+                <w:r>
+                  <w:rPr>
+                    <w:noProof/>
+                    <w:webHidden/>
+                  </w:rPr>
+                </w:r>
+                <w:r>
+                  <w:rPr>
+                    <w:noProof/>
+                    <w:webHidden/>
+                  </w:rPr>
+                  <w:fldChar w:fldCharType="separate"/>
+                </w:r>
+                <w:r>
+                  <w:rPr>
+                    <w:noProof/>
+                    <w:webHidden/>
+                  </w:rPr>
+                  <w:t>4</w:t>
+                </w:r>
+                <w:r>
+                  <w:rPr>
+                    <w:noProof/>
+                    <w:webHidden/>
+                  </w:rPr>
+                  <w:fldChar w:fldCharType="end"/>
+                </w:r>
+              </w:hyperlink>
+            </w:p>
+            <w:p>
+              <w:pPr>
+                <w:pStyle w:val="TOC1"/>
+                <w:tabs>
+                  <w:tab w:val="right" w:leader="dot" w:pos="9019"/>
+                </w:tabs>
+                <w:rPr>
+                  <w:rFonts w:asciiTheme="minorHAnsi" w:eastAsiaTheme="minorEastAsia" w:hAnsiTheme="minorHAnsi" w:cstheme="minorBidi"/>
+                  <w:noProof/>
+                  <w:color w:val="auto"/>
+                  <w:sz w:val="22"/>
+                  <w:szCs w:val="22"/>
+                </w:rPr>
+              </w:pPr>
+              <w:hyperlink w:anchor="_Toc37292470" w:history="1">
+                <w:r>
+                  <w:rPr>
+                    <w:rStyle w:val="Hyperlink"/>
+                    <w:noProof/>
+                  </w:rPr>
+                  <w:t>Week 4</w:t>
+                </w:r>
+                <w:r>
+                  <w:rPr>
+                    <w:noProof/>
+                    <w:webHidden/>
+                  </w:rPr>
+                  <w:tab/>
+                </w:r>
+                <w:r>
+                  <w:rPr>
+                    <w:noProof/>
+                    <w:webHidden/>
+                  </w:rPr>
+                  <w:fldChar w:fldCharType="begin"/>
+                </w:r>
+                <w:r>
+                  <w:rPr>
+                    <w:noProof/>
+                    <w:webHidden/>
+                  </w:rPr>
+                  <w:instrText xml:space="preserve"> PAGEREF _Toc37292470 \h </w:instrText>
+                </w:r>
+                <w:r>
+                  <w:rPr>
+                    <w:noProof/>
+                    <w:webHidden/>
+                  </w:rPr>
+                </w:r>
+                <w:r>
+                  <w:rPr>
+                    <w:noProof/>
+                    <w:webHidden/>
+                  </w:rPr>
+                  <w:fldChar w:fldCharType="separate"/>
+                </w:r>
+                <w:r>
+                  <w:rPr>
+                    <w:noProof/>
+                    <w:webHidden/>
+                  </w:rPr>
+                  <w:t>5</w:t>
+                </w:r>
+                <w:r>
+                  <w:rPr>
+                    <w:noProof/>
+                    <w:webHidden/>
+                  </w:rPr>
+                  <w:fldChar w:fldCharType="end"/>
+                </w:r>
+              </w:hyperlink>
+            </w:p>
+            <w:p>
+              <w:pPr>
+                <w:pStyle w:val="TOC1"/>
+                <w:tabs>
+                  <w:tab w:val="right" w:leader="dot" w:pos="9019"/>
+                </w:tabs>
+                <w:rPr>
+                  <w:rFonts w:asciiTheme="minorHAnsi" w:eastAsiaTheme="minorEastAsia" w:hAnsiTheme="minorHAnsi" w:cstheme="minorBidi"/>
+                  <w:noProof/>
+                  <w:color w:val="auto"/>
+                  <w:sz w:val="22"/>
+                  <w:szCs w:val="22"/>
+                </w:rPr>
+              </w:pPr>
+              <w:hyperlink w:anchor="_Toc37292471" w:history="1">
+                <w:r>
+                  <w:rPr>
+                    <w:rStyle w:val="Hyperlink"/>
+                    <w:noProof/>
+                  </w:rPr>
+                  <w:t>Week 5</w:t>
+                </w:r>
+                <w:r>
+                  <w:rPr>
+                    <w:noProof/>
+                    <w:webHidden/>
+                  </w:rPr>
+                  <w:tab/>
+                </w:r>
+                <w:r>
+                  <w:rPr>
+                    <w:noProof/>
+                    <w:webHidden/>
+                  </w:rPr>
+                  <w:fldChar w:fldCharType="begin"/>
+                </w:r>
+                <w:r>
+                  <w:rPr>
+                    <w:noProof/>
+                    <w:webHidden/>
+                  </w:rPr>
+                  <w:instrText xml:space="preserve"> PAGEREF _Toc37292471 \h </w:instrText>
+                </w:r>
+                <w:r>
+                  <w:rPr>
+                    <w:noProof/>
+                    <w:webHidden/>
+                  </w:rPr>
+                </w:r>
+                <w:r>
+                  <w:rPr>
+                    <w:noProof/>
+                    <w:webHidden/>
+                  </w:rPr>
+                  <w:fldChar w:fldCharType="separate"/>
+                </w:r>
+                <w:r>
+                  <w:rPr>
+                    <w:noProof/>
+                    <w:webHidden/>
+                  </w:rPr>
+                  <w:t>6</w:t>
+                </w:r>
+                <w:r>
+                  <w:rPr>
+                    <w:noProof/>
+                    <w:webHidden/>
+                  </w:rPr>
+                  <w:fldChar w:fldCharType="end"/>
+                </w:r>
+              </w:hyperlink>
+            </w:p>
+            <w:p>
+              <w:pPr>
+                <w:pStyle w:val="TOC1"/>
+                <w:tabs>
+                  <w:tab w:val="right" w:leader="dot" w:pos="9019"/>
+                </w:tabs>
+                <w:rPr>
+                  <w:rFonts w:asciiTheme="minorHAnsi" w:eastAsiaTheme="minorEastAsia" w:hAnsiTheme="minorHAnsi" w:cstheme="minorBidi"/>
+                  <w:noProof/>
+                  <w:color w:val="auto"/>
+                  <w:sz w:val="22"/>
+                  <w:szCs w:val="22"/>
+                </w:rPr>
+              </w:pPr>
+              <w:hyperlink w:anchor="_Toc37292472" w:history="1">
+                <w:r>
+                  <w:rPr>
+                    <w:rStyle w:val="Hyperlink"/>
+                    <w:noProof/>
+                  </w:rPr>
+                  <w:t>Week 6</w:t>
+                </w:r>
+                <w:r>
+                  <w:rPr>
+                    <w:noProof/>
+                    <w:webHidden/>
+                  </w:rPr>
+                  <w:tab/>
+                </w:r>
+                <w:r>
+                  <w:rPr>
+                    <w:noProof/>
+                    <w:webHidden/>
+                  </w:rPr>
+                  <w:fldChar w:fldCharType="begin"/>
+                </w:r>
+                <w:r>
+                  <w:rPr>
+                    <w:noProof/>
+                    <w:webHidden/>
+                  </w:rPr>
+                  <w:instrText xml:space="preserve"> PAGEREF _Toc37292472 \h </w:instrText>
+                </w:r>
+                <w:r>
+                  <w:rPr>
+                    <w:noProof/>
+                    <w:webHidden/>
+                  </w:rPr>
+                </w:r>
+                <w:r>
+                  <w:rPr>
+                    <w:noProof/>
+                    <w:webHidden/>
+                  </w:rPr>
+                  <w:fldChar w:fldCharType="separate"/>
+                </w:r>
+                <w:r>
+                  <w:rPr>
+                    <w:noProof/>
+                    <w:webHidden/>
+                  </w:rPr>
+                  <w:t>7</w:t>
+                </w:r>
+                <w:r>
+                  <w:rPr>
+                    <w:noProof/>
+                    <w:webHidden/>
+                  </w:rPr>
+                  <w:fldChar w:fldCharType="end"/>
+                </w:r>
+              </w:hyperlink>
+            </w:p>
+            <w:p>
+              <w:pPr>
+                <w:pStyle w:val="TOC1"/>
+                <w:tabs>
+                  <w:tab w:val="right" w:leader="dot" w:pos="9019"/>
+                </w:tabs>
+                <w:rPr>
+                  <w:rFonts w:asciiTheme="minorHAnsi" w:eastAsiaTheme="minorEastAsia" w:hAnsiTheme="minorHAnsi" w:cstheme="minorBidi"/>
+                  <w:noProof/>
+                  <w:color w:val="auto"/>
+                  <w:sz w:val="22"/>
+                  <w:szCs w:val="22"/>
+                </w:rPr>
+              </w:pPr>
+              <w:hyperlink w:anchor="_Toc37292473" w:history="1">
+                <w:r>
+                  <w:rPr>
+                    <w:rStyle w:val="Hyperlink"/>
+                    <w:noProof/>
+                  </w:rPr>
+                  <w:t>Waterfall model strengths and</w:t>
+                </w:r>
+                <w:r>
+                  <w:rPr>
+                    <w:noProof/>
+                    <w:webHidden/>
+                  </w:rPr>
+                  <w:tab/>
+                </w:r>
+                <w:r>
+                  <w:rPr>
+                    <w:noProof/>
+                    <w:webHidden/>
+                  </w:rPr>
+                  <w:fldChar w:fldCharType="begin"/>
+                </w:r>
+                <w:r>
+                  <w:rPr>
+                    <w:noProof/>
+                    <w:webHidden/>
+                  </w:rPr>
+                  <w:instrText xml:space="preserve"> PAGEREF _Toc37292473 \h </w:instrText>
+                </w:r>
+                <w:r>
+                  <w:rPr>
+                    <w:noProof/>
+                    <w:webHidden/>
+                  </w:rPr>
+                </w:r>
+                <w:r>
+                  <w:rPr>
+                    <w:noProof/>
+                    <w:webHidden/>
+                  </w:rPr>
+                  <w:fldChar w:fldCharType="separate"/>
+                </w:r>
+                <w:r>
+                  <w:rPr>
+                    <w:noProof/>
+                    <w:webHidden/>
+                  </w:rPr>
+                  <w:t>11</w:t>
+                </w:r>
+                <w:r>
+                  <w:rPr>
+                    <w:noProof/>
+                    <w:webHidden/>
+                  </w:rPr>
+                  <w:fldChar w:fldCharType="end"/>
+                </w:r>
+              </w:hyperlink>
+            </w:p>
+            <w:p>
+              <w:r>
+                <w:rPr>
+                  <w:b/>
+                  <w:bCs/>
+                  <w:noProof/>
+                </w:rPr>
+                <w:fldChar w:fldCharType="end"/>
+              </w:r>
+            </w:p>
+          </w:sdtContent>
+        </w:sdt>
+        <w:p>
+          <w:pPr>
+            <w:jc w:val="center"/>
+            <w:rPr>
+              <w:sz w:val="28"/>
+              <w:szCs w:val="28"/>
+            </w:rPr>
+          </w:pPr>
+        </w:p>
+        <w:p>
+          <w:pPr>
             <w:rPr>
               <w:lang w:eastAsia="en-US"/>
             </w:rPr>
@@ -225,23 +804,16 @@
     </w:sdt>
     <w:p>
       <w:pPr>
-        <w:rPr>
-          <w:color w:val="0070C0"/>
-          <w:sz w:val="32"/>
-          <w:szCs w:val="32"/>
-        </w:rPr>
+        <w:pStyle w:val="Heading1"/>
       </w:pPr>
       <w:bookmarkStart w:id="0" w:name="_mbjsiz6n6jlo" w:colFirst="0" w:colLast="0"/>
+      <w:bookmarkStart w:id="1" w:name="_Toc37292467"/>
       <w:bookmarkEnd w:id="0"/>
       <w:r>
-        <w:rPr>
-          <w:color w:val="0070C0"/>
-          <w:sz w:val="32"/>
-          <w:szCs w:val="32"/>
-        </w:rPr>
         <w:lastRenderedPageBreak/>
         <w:t>Week 1</w:t>
       </w:r>
+      <w:bookmarkEnd w:id="1"/>
     </w:p>
     <w:p>
       <w:pPr>
@@ -485,29 +1057,17 @@
     </w:p>
     <w:p>
       <w:pPr>
-        <w:rPr>
-          <w:color w:val="0070C0"/>
-          <w:sz w:val="32"/>
-          <w:szCs w:val="32"/>
-        </w:rPr>
-      </w:pPr>
-      <w:r>
-        <w:rPr>
-          <w:color w:val="0070C0"/>
-          <w:sz w:val="32"/>
-          <w:szCs w:val="32"/>
-        </w:rPr>
+        <w:pStyle w:val="Heading1"/>
+      </w:pPr>
+      <w:bookmarkStart w:id="2" w:name="_Toc37292468"/>
+      <w:r>
         <w:lastRenderedPageBreak/>
         <w:t xml:space="preserve">Week </w:t>
       </w:r>
       <w:r>
-        <w:rPr>
-          <w:color w:val="0070C0"/>
-          <w:sz w:val="32"/>
-          <w:szCs w:val="32"/>
-        </w:rPr>
         <w:t>2</w:t>
       </w:r>
+      <w:bookmarkEnd w:id="2"/>
     </w:p>
     <w:p>
       <w:pPr>
@@ -674,15 +1234,7 @@
         </w:numPr>
       </w:pPr>
       <w:r>
-        <w:t xml:space="preserve">Radoslav updated the Project plan adding a </w:t>
-      </w:r>
-      <w:proofErr w:type="spellStart"/>
-      <w:r>
-        <w:t>gantt</w:t>
-      </w:r>
-      <w:proofErr w:type="spellEnd"/>
-      <w:r>
-        <w:t xml:space="preserve"> chart</w:t>
+        <w:t>Radoslav updated the Project plan adding a gantt chart</w:t>
       </w:r>
     </w:p>
     <w:p>
@@ -793,28 +1345,16 @@
     </w:p>
     <w:p>
       <w:pPr>
-        <w:rPr>
-          <w:color w:val="0070C0"/>
-          <w:sz w:val="32"/>
-          <w:szCs w:val="32"/>
-        </w:rPr>
-      </w:pPr>
-      <w:r>
-        <w:rPr>
-          <w:color w:val="0070C0"/>
-          <w:sz w:val="32"/>
-          <w:szCs w:val="32"/>
-        </w:rPr>
+        <w:pStyle w:val="Heading1"/>
+      </w:pPr>
+      <w:bookmarkStart w:id="3" w:name="_Toc37292469"/>
+      <w:r>
         <w:t xml:space="preserve">Week </w:t>
       </w:r>
       <w:r>
-        <w:rPr>
-          <w:color w:val="0070C0"/>
-          <w:sz w:val="32"/>
-          <w:szCs w:val="32"/>
-        </w:rPr>
         <w:t>3</w:t>
       </w:r>
+      <w:bookmarkEnd w:id="3"/>
     </w:p>
     <w:p>
       <w:pPr>
@@ -1055,29 +1595,17 @@
     </w:p>
     <w:p>
       <w:pPr>
-        <w:rPr>
-          <w:color w:val="0070C0"/>
-          <w:sz w:val="32"/>
-          <w:szCs w:val="32"/>
-        </w:rPr>
-      </w:pPr>
-      <w:r>
-        <w:rPr>
-          <w:color w:val="0070C0"/>
-          <w:sz w:val="32"/>
-          <w:szCs w:val="32"/>
-        </w:rPr>
+        <w:pStyle w:val="Heading1"/>
+      </w:pPr>
+      <w:bookmarkStart w:id="4" w:name="_Toc37292470"/>
+      <w:r>
         <w:lastRenderedPageBreak/>
         <w:t xml:space="preserve">Week </w:t>
       </w:r>
       <w:r>
-        <w:rPr>
-          <w:color w:val="0070C0"/>
-          <w:sz w:val="32"/>
-          <w:szCs w:val="32"/>
-        </w:rPr>
         <w:t>4</w:t>
       </w:r>
+      <w:bookmarkEnd w:id="4"/>
     </w:p>
     <w:p>
       <w:pPr>
@@ -1264,16 +1792,8 @@
         <w:rPr>
           <w:color w:val="000000" w:themeColor="text1"/>
         </w:rPr>
-        <w:t xml:space="preserve">Kristian made the classes for Products and </w:t>
-      </w:r>
-      <w:proofErr w:type="spellStart"/>
-      <w:r>
-        <w:rPr>
-          <w:color w:val="000000" w:themeColor="text1"/>
-        </w:rPr>
-        <w:t>StockManagers</w:t>
-      </w:r>
-      <w:proofErr w:type="spellEnd"/>
+        <w:t>Kristian made the classes for Products and StockManagers</w:t>
+      </w:r>
     </w:p>
     <w:p>
       <w:pPr>
@@ -1302,16 +1822,8 @@
         <w:rPr>
           <w:color w:val="000000" w:themeColor="text1"/>
         </w:rPr>
-        <w:t xml:space="preserve"> made the classes for the User and </w:t>
-      </w:r>
-      <w:proofErr w:type="spellStart"/>
-      <w:r>
-        <w:rPr>
-          <w:color w:val="000000" w:themeColor="text1"/>
-        </w:rPr>
-        <w:t>UserManager</w:t>
-      </w:r>
-      <w:proofErr w:type="spellEnd"/>
+        <w:t xml:space="preserve"> made the classes for the User and UserManager</w:t>
+      </w:r>
     </w:p>
     <w:p>
       <w:pPr>
@@ -1571,29 +2083,16 @@
     </w:p>
     <w:p>
       <w:pPr>
-        <w:rPr>
-          <w:color w:val="0070C0"/>
-          <w:sz w:val="32"/>
-          <w:szCs w:val="32"/>
-        </w:rPr>
-      </w:pPr>
-      <w:r>
-        <w:rPr>
-          <w:color w:val="0070C0"/>
-          <w:sz w:val="32"/>
-          <w:szCs w:val="32"/>
-        </w:rPr>
-        <w:lastRenderedPageBreak/>
+        <w:pStyle w:val="Heading1"/>
+      </w:pPr>
+      <w:bookmarkStart w:id="5" w:name="_Toc37292471"/>
+      <w:r>
         <w:t xml:space="preserve">Week </w:t>
       </w:r>
       <w:r>
-        <w:rPr>
-          <w:color w:val="0070C0"/>
-          <w:sz w:val="32"/>
-          <w:szCs w:val="32"/>
-        </w:rPr>
         <w:t>5</w:t>
       </w:r>
+      <w:bookmarkEnd w:id="5"/>
     </w:p>
     <w:p>
       <w:pPr>
@@ -1691,15 +2190,7 @@
     <w:p/>
     <w:p>
       <w:r>
-        <w:t>This week we started working on code implementation. We struggled to use the provided data server by Fontys(</w:t>
-      </w:r>
-      <w:proofErr w:type="spellStart"/>
-      <w:r>
-        <w:t>hera</w:t>
-      </w:r>
-      <w:proofErr w:type="spellEnd"/>
-      <w:r>
-        <w:t>) but we decided to use local db. We split our work and started close communication within each other to progress as fast as possible.</w:t>
+        <w:t>This week we started working on code implementation. We struggled to use the provided data server by Fontys(hera) but we decided to use local db. We split our work and started close communication within each other to progress as fast as possible.</w:t>
       </w:r>
       <w:r>
         <w:t xml:space="preserve"> Radoslav started implementing the department section of the software solution, updated the process report and added department functionalities in the test plan. Kristian started working on the product section of the software solution and helping with the employees section as well. Ivan began working on implementing </w:t>
@@ -1766,21 +2257,7 @@
         <w:rPr>
           <w:color w:val="000000" w:themeColor="text1"/>
         </w:rPr>
-        <w:t xml:space="preserve">The team managed to run a local </w:t>
-      </w:r>
-      <w:proofErr w:type="spellStart"/>
-      <w:r>
-        <w:rPr>
-          <w:color w:val="000000" w:themeColor="text1"/>
-        </w:rPr>
-        <w:t>db</w:t>
-      </w:r>
-      <w:proofErr w:type="spellEnd"/>
-      <w:r>
-        <w:rPr>
-          <w:color w:val="000000" w:themeColor="text1"/>
-        </w:rPr>
-        <w:t xml:space="preserve"> and start implementing</w:t>
+        <w:t>The team managed to run a local db and start implementing</w:t>
       </w:r>
     </w:p>
     <w:p>
@@ -1893,151 +2370,133 @@
     </w:p>
     <w:p>
       <w:pPr>
-        <w:rPr>
-          <w:color w:val="0070C0"/>
-          <w:sz w:val="32"/>
-          <w:szCs w:val="32"/>
-        </w:rPr>
-      </w:pPr>
-      <w:r>
-        <w:rPr>
-          <w:color w:val="0070C0"/>
-          <w:sz w:val="32"/>
-          <w:szCs w:val="32"/>
-        </w:rPr>
+        <w:pStyle w:val="Heading1"/>
+      </w:pPr>
+      <w:bookmarkStart w:id="6" w:name="_Toc37292472"/>
+      <w:r>
         <w:lastRenderedPageBreak/>
         <w:t xml:space="preserve">Week </w:t>
       </w:r>
       <w:r>
+        <w:t>6</w:t>
+      </w:r>
+      <w:bookmarkEnd w:id="6"/>
+    </w:p>
+    <w:p>
+      <w:pPr>
+        <w:rPr>
+          <w:color w:val="943634" w:themeColor="accent2" w:themeShade="BF"/>
+        </w:rPr>
+      </w:pPr>
+    </w:p>
+    <w:p>
+      <w:r>
+        <w:rPr>
+          <w:color w:val="943634" w:themeColor="accent2" w:themeShade="BF"/>
+        </w:rPr>
+        <w:t>Meeting Date</w:t>
+      </w:r>
+      <w:r>
+        <w:t xml:space="preserve"> | </w:t>
+      </w:r>
+      <w:r>
+        <w:rPr>
+          <w:color w:val="943634" w:themeColor="accent2" w:themeShade="BF"/>
+        </w:rPr>
+        <w:t>time</w:t>
+      </w:r>
+      <w:r>
+        <w:t xml:space="preserve"> </w:t>
+      </w:r>
+      <w:r>
+        <w:rPr>
+          <w:i/>
+        </w:rPr>
+        <w:t>26</w:t>
+      </w:r>
+      <w:r>
+        <w:rPr>
+          <w:i/>
+        </w:rPr>
+        <w:t>.0</w:t>
+      </w:r>
+      <w:r>
+        <w:rPr>
+          <w:i/>
+        </w:rPr>
+        <w:t>3</w:t>
+      </w:r>
+      <w:r>
+        <w:rPr>
+          <w:i/>
+        </w:rPr>
+        <w:t>.20</w:t>
+      </w:r>
+      <w:r>
+        <w:rPr>
+          <w:i/>
+        </w:rPr>
+        <w:t>20</w:t>
+      </w:r>
+      <w:r>
+        <w:t xml:space="preserve"> | </w:t>
+      </w:r>
+      <w:r>
+        <w:rPr>
+          <w:i/>
+        </w:rPr>
+        <w:t>10</w:t>
+      </w:r>
+      <w:r>
+        <w:rPr>
+          <w:i/>
+        </w:rPr>
+        <w:t>:</w:t>
+      </w:r>
+      <w:r>
+        <w:rPr>
+          <w:i/>
+        </w:rPr>
+        <w:t>00</w:t>
+      </w:r>
+      <w:r>
+        <w:t xml:space="preserve"> | </w:t>
+      </w:r>
+      <w:r>
+        <w:rPr>
+          <w:color w:val="943634" w:themeColor="accent2" w:themeShade="BF"/>
+        </w:rPr>
+        <w:t xml:space="preserve">Meeting location </w:t>
+      </w:r>
+      <w:r>
+        <w:rPr>
+          <w:i/>
+        </w:rPr>
+        <w:t>Fontys R1</w:t>
+      </w:r>
+    </w:p>
+    <w:p/>
+    <w:p>
+      <w:r>
+        <w:t>This week we finished working on group four’s test report, arranged a meeting with the client and with our tutor. We worked on bug fixing our software implementation after receiving our test plan from group two. We created a presentation and discussed how the meeting should be conducted.</w:t>
+      </w:r>
+    </w:p>
+    <w:p/>
+    <w:p>
+      <w:pPr>
         <w:rPr>
           <w:color w:val="0070C0"/>
-          <w:sz w:val="32"/>
-          <w:szCs w:val="32"/>
-        </w:rPr>
-        <w:t>6</w:t>
-      </w:r>
-    </w:p>
-    <w:p>
-      <w:pPr>
-        <w:rPr>
-          <w:color w:val="943634" w:themeColor="accent2" w:themeShade="BF"/>
-        </w:rPr>
-      </w:pPr>
-    </w:p>
-    <w:p>
-      <w:r>
-        <w:rPr>
-          <w:color w:val="943634" w:themeColor="accent2" w:themeShade="BF"/>
-        </w:rPr>
-        <w:t>Meeting Date</w:t>
-      </w:r>
-      <w:r>
-        <w:t xml:space="preserve"> | </w:t>
-      </w:r>
-      <w:r>
-        <w:rPr>
-          <w:color w:val="943634" w:themeColor="accent2" w:themeShade="BF"/>
-        </w:rPr>
-        <w:t>time</w:t>
-      </w:r>
-      <w:r>
-        <w:t xml:space="preserve"> </w:t>
-      </w:r>
-      <w:r>
-        <w:rPr>
-          <w:i/>
-        </w:rPr>
-        <w:t>26</w:t>
-      </w:r>
-      <w:r>
-        <w:rPr>
-          <w:i/>
-        </w:rPr>
-        <w:t>.0</w:t>
-      </w:r>
-      <w:r>
-        <w:rPr>
-          <w:i/>
-        </w:rPr>
-        <w:t>3</w:t>
-      </w:r>
-      <w:r>
-        <w:rPr>
-          <w:i/>
-        </w:rPr>
-        <w:t>.20</w:t>
-      </w:r>
-      <w:r>
-        <w:rPr>
-          <w:i/>
-        </w:rPr>
-        <w:t>20</w:t>
-      </w:r>
-      <w:r>
-        <w:t xml:space="preserve"> | </w:t>
-      </w:r>
-      <w:r>
-        <w:rPr>
-          <w:i/>
-        </w:rPr>
-        <w:t>10</w:t>
-      </w:r>
-      <w:r>
-        <w:rPr>
-          <w:i/>
-        </w:rPr>
-        <w:t>:</w:t>
-      </w:r>
-      <w:r>
-        <w:rPr>
-          <w:i/>
-        </w:rPr>
-        <w:t>0</w:t>
-      </w:r>
-      <w:r>
-        <w:rPr>
-          <w:i/>
-        </w:rPr>
-        <w:t>0</w:t>
-      </w:r>
-      <w:r>
-        <w:t xml:space="preserve"> | </w:t>
-      </w:r>
-      <w:r>
-        <w:rPr>
-          <w:color w:val="943634" w:themeColor="accent2" w:themeShade="BF"/>
-        </w:rPr>
-        <w:t xml:space="preserve">Meeting location </w:t>
-      </w:r>
-      <w:r>
-        <w:rPr>
-          <w:i/>
-        </w:rPr>
-        <w:t>Fontys R1</w:t>
-      </w:r>
-    </w:p>
-    <w:p/>
-    <w:p>
-      <w:r>
-        <w:t>This week we finished working on group four’s test report, arranged a meeting with the client and with our tutor. We worked on bug fixing our software implementation after receiving our test plan from group two. We created a presentation and discussed how the meeting should be conducted.</w:t>
-      </w:r>
-    </w:p>
-    <w:p/>
-    <w:p>
-      <w:pPr>
+        </w:rPr>
+      </w:pPr>
+      <w:bookmarkStart w:id="7" w:name="_Hlk36083726"/>
+      <w:r>
         <w:rPr>
           <w:color w:val="0070C0"/>
         </w:rPr>
-      </w:pPr>
-      <w:bookmarkStart w:id="1" w:name="_Hlk36083726"/>
-      <w:r>
-        <w:rPr>
-          <w:color w:val="0070C0"/>
-        </w:rPr>
         <w:t>Completed Tasks</w:t>
       </w:r>
     </w:p>
-    <w:bookmarkEnd w:id="1"/>
+    <w:bookmarkEnd w:id="7"/>
     <w:p>
       <w:pPr>
         <w:pStyle w:val="ListParagraph"/>
@@ -2206,9 +2665,8 @@
           <w:sz w:val="20"/>
           <w:szCs w:val="20"/>
         </w:rPr>
-        <w:t xml:space="preserve">Ivan </w:t>
-      </w:r>
-      <w:proofErr w:type="spellStart"/>
+        <w:t>Ivan Marinchev</w:t>
+      </w:r>
       <w:r>
         <w:rPr>
           <w:i/>
@@ -2217,9 +2675,8 @@
           <w:sz w:val="20"/>
           <w:szCs w:val="20"/>
         </w:rPr>
-        <w:t>Marinchev</w:t>
-      </w:r>
-      <w:proofErr w:type="spellEnd"/>
+        <w:t xml:space="preserve">| </w:t>
+      </w:r>
       <w:r>
         <w:rPr>
           <w:i/>
@@ -2228,28 +2685,7 @@
           <w:sz w:val="20"/>
           <w:szCs w:val="20"/>
         </w:rPr>
-        <w:t xml:space="preserve">| </w:t>
-      </w:r>
-      <w:r>
-        <w:rPr>
-          <w:i/>
-          <w:iCs/>
-          <w:color w:val="943634" w:themeColor="accent2" w:themeShade="BF"/>
-          <w:sz w:val="20"/>
-          <w:szCs w:val="20"/>
-        </w:rPr>
-        <w:t xml:space="preserve">Lukas </w:t>
-      </w:r>
-      <w:proofErr w:type="spellStart"/>
-      <w:r>
-        <w:rPr>
-          <w:i/>
-          <w:iCs/>
-          <w:color w:val="943634" w:themeColor="accent2" w:themeShade="BF"/>
-          <w:sz w:val="20"/>
-          <w:szCs w:val="20"/>
-        </w:rPr>
-        <w:t>R</w:t>
+        <w:t>Lukas R</w:t>
       </w:r>
       <w:r>
         <w:rPr>
@@ -2280,9 +2716,8 @@
           <w:sz w:val="20"/>
           <w:szCs w:val="20"/>
         </w:rPr>
-        <w:t>ius</w:t>
-      </w:r>
-      <w:proofErr w:type="spellEnd"/>
+        <w:t xml:space="preserve">ius </w:t>
+      </w:r>
       <w:r>
         <w:rPr>
           <w:i/>
@@ -2291,7 +2726,7 @@
           <w:sz w:val="20"/>
           <w:szCs w:val="20"/>
         </w:rPr>
-        <w:t xml:space="preserve"> </w:t>
+        <w:t xml:space="preserve">| </w:t>
       </w:r>
       <w:r>
         <w:rPr>
@@ -2301,30 +2736,8 @@
           <w:sz w:val="20"/>
           <w:szCs w:val="20"/>
         </w:rPr>
-        <w:t xml:space="preserve">| </w:t>
-      </w:r>
-      <w:r>
-        <w:rPr>
-          <w:i/>
-          <w:iCs/>
-          <w:color w:val="943634" w:themeColor="accent2" w:themeShade="BF"/>
-          <w:sz w:val="20"/>
-          <w:szCs w:val="20"/>
-        </w:rPr>
-        <w:t xml:space="preserve">Kristian </w:t>
-      </w:r>
-      <w:proofErr w:type="spellStart"/>
-      <w:r>
-        <w:rPr>
-          <w:i/>
-          <w:iCs/>
-          <w:color w:val="943634" w:themeColor="accent2" w:themeShade="BF"/>
-          <w:sz w:val="20"/>
-          <w:szCs w:val="20"/>
-        </w:rPr>
-        <w:t>Lachev</w:t>
-      </w:r>
-      <w:proofErr w:type="spellEnd"/>
+        <w:t>Kristian Lachev</w:t>
+      </w:r>
     </w:p>
     <w:p>
       <w:pPr>
@@ -2350,221 +2763,156 @@
           <w:sz w:val="32"/>
           <w:szCs w:val="32"/>
         </w:rPr>
-        <w:t xml:space="preserve">Kristian </w:t>
-      </w:r>
-      <w:proofErr w:type="spellStart"/>
-      <w:r>
+        <w:t>Kristian Lachev</w:t>
+      </w:r>
+    </w:p>
+    <w:p>
+      <w:pPr>
+        <w:pStyle w:val="ListParagraph"/>
+        <w:rPr>
+          <w:color w:val="000000" w:themeColor="text1"/>
+          <w:sz w:val="28"/>
+        </w:rPr>
+      </w:pPr>
+    </w:p>
+    <w:p>
+      <w:pPr>
+        <w:rPr>
+          <w:rFonts w:ascii="Abadi Extra Light" w:hAnsi="Abadi Extra Light"/>
+          <w:color w:val="000000" w:themeColor="text1"/>
+          <w:sz w:val="28"/>
+          <w:szCs w:val="28"/>
+        </w:rPr>
+      </w:pPr>
+      <w:r>
+        <w:rPr>
+          <w:rFonts w:ascii="Abadi Extra Light" w:hAnsi="Abadi Extra Light"/>
+          <w:color w:val="000000" w:themeColor="text1"/>
+          <w:sz w:val="28"/>
+          <w:szCs w:val="28"/>
+        </w:rPr>
+        <w:t xml:space="preserve">During the time I was involved in this project, I gained new knowledge as a developer, by coding, and as a person, by being in a team. At first when I was reading through the information about this new project, I was not sure if I can handle the amount of work that this carried, but after I did most of my assignments for OOD I gained enough experience to actually contribute a lot to the project. When I first started coding this, I had no idea how to connect and use a database in C#. When I made my classes I did not make them with the database in mind, so right I learnt what to do, I had to go back and reevaluate the way I code the methods in the classes. This whole experience taught me a lot in terms of developing myself as a good software engineer and solidifying my C# knowledge. </w:t>
+      </w:r>
+    </w:p>
+    <w:p>
+      <w:pPr>
+        <w:rPr>
+          <w:rFonts w:ascii="Abadi Extra Light" w:hAnsi="Abadi Extra Light"/>
+          <w:color w:val="000000" w:themeColor="text1"/>
+          <w:sz w:val="28"/>
+          <w:szCs w:val="28"/>
+        </w:rPr>
+      </w:pPr>
+      <w:r>
+        <w:rPr>
+          <w:rFonts w:ascii="Abadi Extra Light" w:hAnsi="Abadi Extra Light"/>
+          <w:color w:val="000000" w:themeColor="text1"/>
+          <w:sz w:val="28"/>
+          <w:szCs w:val="28"/>
+        </w:rPr>
+        <w:t>This project had another aspect and that was the team aspect. I learnt that being a useful team member is not only about being able to write code well, but also to communicate with your teammates and also your mentor and client. Informing your teammates about changes and helping them when they need it makes all the difference when it comes to developing a complete product and working well together.</w:t>
+      </w:r>
+    </w:p>
+    <w:p>
+      <w:pPr>
+        <w:rPr>
+          <w:rFonts w:ascii="Abadi Extra Light" w:hAnsi="Abadi Extra Light"/>
+          <w:color w:val="000000" w:themeColor="text1"/>
+          <w:sz w:val="28"/>
+          <w:szCs w:val="28"/>
+        </w:rPr>
+      </w:pPr>
+      <w:r>
+        <w:rPr>
+          <w:rFonts w:ascii="Abadi Extra Light" w:hAnsi="Abadi Extra Light"/>
+          <w:color w:val="000000" w:themeColor="text1"/>
+          <w:sz w:val="28"/>
+          <w:szCs w:val="28"/>
+        </w:rPr>
+        <w:t>I won't skip the documentation part, as even though it is tedious it really helps to get back to what you've documented in order to better navigate yourself when the code gets large and enough time passes. I'm not usually great in documenting everything but this time I tried to be as detailed as possible in order to make my work easier.</w:t>
+      </w:r>
+    </w:p>
+    <w:p>
+      <w:pPr>
+        <w:rPr>
+          <w:rFonts w:ascii="Abadi Extra Light" w:hAnsi="Abadi Extra Light"/>
+          <w:color w:val="000000" w:themeColor="text1"/>
+          <w:sz w:val="28"/>
+          <w:szCs w:val="28"/>
+        </w:rPr>
+      </w:pPr>
+      <w:r>
+        <w:rPr>
+          <w:rFonts w:ascii="Abadi Extra Light" w:hAnsi="Abadi Extra Light"/>
+          <w:color w:val="000000" w:themeColor="text1"/>
+          <w:sz w:val="28"/>
+          <w:szCs w:val="28"/>
+        </w:rPr>
+        <w:t>Overall, I think this project has helped me develop as a programmer but also as a team player. I've learnt a lot of new important coding techniques, that I will use in the future, in school and also professionally. I think that this project was a success for me personally.</w:t>
+      </w:r>
+    </w:p>
+    <w:p>
+      <w:pPr>
+        <w:rPr>
+          <w:rFonts w:ascii="Abadi Extra Light" w:hAnsi="Abadi Extra Light"/>
+          <w:color w:val="000000" w:themeColor="text1"/>
+          <w:sz w:val="28"/>
+          <w:szCs w:val="28"/>
+        </w:rPr>
+      </w:pPr>
+    </w:p>
+    <w:p>
+      <w:pPr>
+        <w:rPr>
+          <w:rFonts w:ascii="Abadi Extra Light" w:hAnsi="Abadi Extra Light"/>
+          <w:color w:val="000000" w:themeColor="text1"/>
+          <w:sz w:val="28"/>
+          <w:szCs w:val="28"/>
+        </w:rPr>
+      </w:pPr>
+    </w:p>
+    <w:p>
+      <w:pPr>
+        <w:spacing w:line="276" w:lineRule="auto"/>
         <w:rPr>
           <w:color w:val="0070C0"/>
           <w:sz w:val="32"/>
           <w:szCs w:val="32"/>
         </w:rPr>
-        <w:t>Lachev</w:t>
-      </w:r>
-      <w:proofErr w:type="spellEnd"/>
-    </w:p>
-    <w:p>
-      <w:pPr>
-        <w:pStyle w:val="ListParagraph"/>
-        <w:rPr>
-          <w:color w:val="000000" w:themeColor="text1"/>
-          <w:sz w:val="28"/>
-        </w:rPr>
-      </w:pPr>
-    </w:p>
-    <w:p>
-      <w:pPr>
-        <w:rPr>
-          <w:rFonts w:ascii="Abadi Extra Light" w:hAnsi="Abadi Extra Light"/>
-          <w:color w:val="000000" w:themeColor="text1"/>
-          <w:sz w:val="28"/>
-          <w:szCs w:val="28"/>
-        </w:rPr>
-      </w:pPr>
-      <w:r>
-        <w:rPr>
-          <w:rFonts w:ascii="Abadi Extra Light" w:hAnsi="Abadi Extra Light"/>
-          <w:color w:val="000000" w:themeColor="text1"/>
-          <w:sz w:val="28"/>
-          <w:szCs w:val="28"/>
-        </w:rPr>
-        <w:t xml:space="preserve">During the time I was involved in this project, I gained new knowledge as a developer, by coding, and as a person, by being in a team. At first when I was reading through the information about this new project, I was not sure if I can handle the amount of work that this carried, but after I did most of my assignments for OOD I gained enough experience to actually contribute a lot to the project. When I first started coding </w:t>
-      </w:r>
-      <w:r>
-        <w:rPr>
-          <w:rFonts w:ascii="Abadi Extra Light" w:hAnsi="Abadi Extra Light"/>
-          <w:color w:val="000000" w:themeColor="text1"/>
-          <w:sz w:val="28"/>
-          <w:szCs w:val="28"/>
-        </w:rPr>
-        <w:t>this,</w:t>
-      </w:r>
-      <w:r>
-        <w:rPr>
-          <w:rFonts w:ascii="Abadi Extra Light" w:hAnsi="Abadi Extra Light"/>
-          <w:color w:val="000000" w:themeColor="text1"/>
-          <w:sz w:val="28"/>
-          <w:szCs w:val="28"/>
-        </w:rPr>
-        <w:t xml:space="preserve"> I had no idea how to connect and use a database in C#. When I made my classes I did not make them with the database in mind, so right I learnt what to do, I had to go back and reevaluate the way I code the methods in the classes. This whole experience taught me a lot in terms of developing myself as a good software engineer and solidifying my C# knowledge. </w:t>
-      </w:r>
-    </w:p>
-    <w:p>
-      <w:pPr>
-        <w:rPr>
-          <w:rFonts w:ascii="Abadi Extra Light" w:hAnsi="Abadi Extra Light"/>
-          <w:color w:val="000000" w:themeColor="text1"/>
-          <w:sz w:val="28"/>
-          <w:szCs w:val="28"/>
-        </w:rPr>
-      </w:pPr>
-      <w:r>
-        <w:rPr>
-          <w:rFonts w:ascii="Abadi Extra Light" w:hAnsi="Abadi Extra Light"/>
-          <w:color w:val="000000" w:themeColor="text1"/>
-          <w:sz w:val="28"/>
-          <w:szCs w:val="28"/>
-        </w:rPr>
-        <w:t xml:space="preserve">This project had another aspect and that was the team aspect. I learnt that being a useful team member is not only about being able to write code well, but also to communicate with your </w:t>
-      </w:r>
-      <w:r>
-        <w:rPr>
-          <w:rFonts w:ascii="Abadi Extra Light" w:hAnsi="Abadi Extra Light"/>
-          <w:color w:val="000000" w:themeColor="text1"/>
-          <w:sz w:val="28"/>
-          <w:szCs w:val="28"/>
-        </w:rPr>
-        <w:t>teammates</w:t>
-      </w:r>
-      <w:r>
-        <w:rPr>
-          <w:rFonts w:ascii="Abadi Extra Light" w:hAnsi="Abadi Extra Light"/>
-          <w:color w:val="000000" w:themeColor="text1"/>
-          <w:sz w:val="28"/>
-          <w:szCs w:val="28"/>
-        </w:rPr>
-        <w:t xml:space="preserve"> and also your mentor and client. Informing your teammates about changes and helping them when they need it makes all the difference when it comes to developing a complete product and working well together.</w:t>
-      </w:r>
-    </w:p>
-    <w:p>
-      <w:pPr>
-        <w:rPr>
-          <w:rFonts w:ascii="Abadi Extra Light" w:hAnsi="Abadi Extra Light"/>
-          <w:color w:val="000000" w:themeColor="text1"/>
-          <w:sz w:val="28"/>
-          <w:szCs w:val="28"/>
-        </w:rPr>
-      </w:pPr>
-      <w:r>
-        <w:rPr>
-          <w:rFonts w:ascii="Abadi Extra Light" w:hAnsi="Abadi Extra Light"/>
-          <w:color w:val="000000" w:themeColor="text1"/>
-          <w:sz w:val="28"/>
-          <w:szCs w:val="28"/>
-        </w:rPr>
-        <w:t>I won't skip the documentation part, as even though it is tedious it really helps to get back to what you've documented in order to better navigate yourself when the code gets large and enough time passes. I'm not usually great in documenting everything but this time I tried to be as detailed as possible in order to make my work easier.</w:t>
-      </w:r>
-    </w:p>
-    <w:p>
-      <w:pPr>
-        <w:rPr>
-          <w:rFonts w:ascii="Abadi Extra Light" w:hAnsi="Abadi Extra Light"/>
-          <w:color w:val="000000" w:themeColor="text1"/>
-          <w:sz w:val="28"/>
-          <w:szCs w:val="28"/>
-        </w:rPr>
-      </w:pPr>
-      <w:r>
-        <w:rPr>
-          <w:rFonts w:ascii="Abadi Extra Light" w:hAnsi="Abadi Extra Light"/>
-          <w:color w:val="000000" w:themeColor="text1"/>
-          <w:sz w:val="28"/>
-          <w:szCs w:val="28"/>
-        </w:rPr>
-        <w:t>Overall,</w:t>
-      </w:r>
-      <w:r>
-        <w:rPr>
-          <w:rFonts w:ascii="Abadi Extra Light" w:hAnsi="Abadi Extra Light"/>
-          <w:color w:val="000000" w:themeColor="text1"/>
-          <w:sz w:val="28"/>
-          <w:szCs w:val="28"/>
-        </w:rPr>
-        <w:t xml:space="preserve"> I think this project has helped me develop as a programmer but also as a team player. I've learnt a lot of new important coding techniques, that I will use in the future, in school and also professionally. I think that this project was a </w:t>
-      </w:r>
-      <w:r>
-        <w:rPr>
-          <w:rFonts w:ascii="Abadi Extra Light" w:hAnsi="Abadi Extra Light"/>
-          <w:color w:val="000000" w:themeColor="text1"/>
-          <w:sz w:val="28"/>
-          <w:szCs w:val="28"/>
-        </w:rPr>
-        <w:t>success</w:t>
-      </w:r>
-      <w:r>
-        <w:rPr>
-          <w:rFonts w:ascii="Abadi Extra Light" w:hAnsi="Abadi Extra Light"/>
-          <w:color w:val="000000" w:themeColor="text1"/>
-          <w:sz w:val="28"/>
-          <w:szCs w:val="28"/>
-        </w:rPr>
-        <w:t xml:space="preserve"> for me personally.</w:t>
-      </w:r>
-    </w:p>
-    <w:p>
-      <w:pPr>
-        <w:rPr>
-          <w:rFonts w:ascii="Abadi Extra Light" w:hAnsi="Abadi Extra Light"/>
-          <w:color w:val="000000" w:themeColor="text1"/>
-          <w:sz w:val="28"/>
-          <w:szCs w:val="28"/>
-        </w:rPr>
-      </w:pPr>
-    </w:p>
-    <w:p>
-      <w:pPr>
-        <w:rPr>
-          <w:rFonts w:ascii="Abadi Extra Light" w:hAnsi="Abadi Extra Light"/>
-          <w:color w:val="000000" w:themeColor="text1"/>
-          <w:sz w:val="28"/>
-          <w:szCs w:val="28"/>
-        </w:rPr>
-      </w:pPr>
-    </w:p>
-    <w:p>
-      <w:pPr>
-        <w:spacing w:line="276" w:lineRule="auto"/>
+      </w:pPr>
+      <w:r>
         <w:rPr>
           <w:color w:val="0070C0"/>
           <w:sz w:val="32"/>
           <w:szCs w:val="32"/>
         </w:rPr>
-      </w:pPr>
-      <w:r>
+        <w:br w:type="page"/>
+      </w:r>
+    </w:p>
+    <w:p>
+      <w:pPr>
         <w:rPr>
           <w:color w:val="0070C0"/>
           <w:sz w:val="32"/>
           <w:szCs w:val="32"/>
         </w:rPr>
-        <w:br w:type="page"/>
-      </w:r>
-    </w:p>
-    <w:p>
-      <w:pPr>
+      </w:pPr>
+      <w:r>
         <w:rPr>
           <w:color w:val="0070C0"/>
           <w:sz w:val="32"/>
           <w:szCs w:val="32"/>
         </w:rPr>
-      </w:pPr>
+        <w:lastRenderedPageBreak/>
+        <w:t>Lukas</w:t>
+      </w:r>
       <w:r>
         <w:rPr>
           <w:color w:val="0070C0"/>
           <w:sz w:val="32"/>
           <w:szCs w:val="32"/>
         </w:rPr>
-        <w:lastRenderedPageBreak/>
-        <w:t>Lukas</w:t>
+        <w:t xml:space="preserve"> </w:t>
       </w:r>
       <w:r>
         <w:rPr>
@@ -2572,118 +2920,98 @@
           <w:sz w:val="32"/>
           <w:szCs w:val="32"/>
         </w:rPr>
-        <w:t xml:space="preserve"> </w:t>
-      </w:r>
-      <w:proofErr w:type="spellStart"/>
+        <w:t>R</w:t>
+      </w:r>
       <w:r>
         <w:rPr>
           <w:color w:val="0070C0"/>
           <w:sz w:val="32"/>
           <w:szCs w:val="32"/>
         </w:rPr>
-        <w:t>R</w:t>
-      </w:r>
-      <w:r>
+        <w:t>imavičius</w:t>
+      </w:r>
+    </w:p>
+    <w:p>
+      <w:pPr>
+        <w:rPr>
+          <w:rFonts w:ascii="Abadi Extra Light" w:hAnsi="Abadi Extra Light"/>
+          <w:color w:val="000000" w:themeColor="text1"/>
+          <w:sz w:val="28"/>
+          <w:szCs w:val="28"/>
+        </w:rPr>
+      </w:pPr>
+    </w:p>
+    <w:p>
+      <w:pPr>
+        <w:rPr>
+          <w:rFonts w:ascii="Abadi Extra Light" w:hAnsi="Abadi Extra Light"/>
+          <w:color w:val="000000" w:themeColor="text1"/>
+          <w:sz w:val="28"/>
+          <w:szCs w:val="28"/>
+        </w:rPr>
+      </w:pPr>
+      <w:r>
+        <w:rPr>
+          <w:rFonts w:ascii="Abadi Extra Light" w:hAnsi="Abadi Extra Light"/>
+          <w:color w:val="000000" w:themeColor="text1"/>
+          <w:sz w:val="28"/>
+          <w:szCs w:val="28"/>
+        </w:rPr>
+        <w:t>I have expanded my knowledge on working with C# especially. Learned how to connect MySQL database to the application and execute all the queries I needed. Also learned some new methods and how to better split everything in classes to make code separated instead of having one huge file in which you can't easily navigate.</w:t>
+      </w:r>
+    </w:p>
+    <w:p>
+      <w:pPr>
+        <w:rPr>
+          <w:rFonts w:ascii="Abadi Extra Light" w:hAnsi="Abadi Extra Light"/>
+          <w:color w:val="000000" w:themeColor="text1"/>
+          <w:sz w:val="28"/>
+          <w:szCs w:val="28"/>
+        </w:rPr>
+      </w:pPr>
+      <w:r>
+        <w:rPr>
+          <w:rFonts w:ascii="Abadi Extra Light" w:hAnsi="Abadi Extra Light"/>
+          <w:color w:val="000000" w:themeColor="text1"/>
+          <w:sz w:val="28"/>
+          <w:szCs w:val="28"/>
+        </w:rPr>
+        <w:t>Ending positively, It was a good opportunity to develop my skills on working with C# and Windows Forms to which I'm not used to. This gave me more experience and better understanding of how things work with Windows Forms.</w:t>
+      </w:r>
+    </w:p>
+    <w:p>
+      <w:pPr>
+        <w:rPr>
+          <w:rFonts w:ascii="Abadi Extra Light" w:hAnsi="Abadi Extra Light"/>
+          <w:color w:val="000000" w:themeColor="text1"/>
+          <w:sz w:val="28"/>
+          <w:szCs w:val="28"/>
+        </w:rPr>
+      </w:pPr>
+    </w:p>
+    <w:p>
+      <w:pPr>
         <w:rPr>
           <w:color w:val="0070C0"/>
           <w:sz w:val="32"/>
           <w:szCs w:val="32"/>
         </w:rPr>
-        <w:t>imavičius</w:t>
-      </w:r>
-      <w:proofErr w:type="spellEnd"/>
-    </w:p>
-    <w:p>
-      <w:pPr>
-        <w:rPr>
-          <w:rFonts w:ascii="Abadi Extra Light" w:hAnsi="Abadi Extra Light"/>
-          <w:color w:val="000000" w:themeColor="text1"/>
-          <w:sz w:val="28"/>
-          <w:szCs w:val="28"/>
-        </w:rPr>
-      </w:pPr>
-    </w:p>
-    <w:p>
-      <w:pPr>
-        <w:rPr>
-          <w:rFonts w:ascii="Abadi Extra Light" w:hAnsi="Abadi Extra Light"/>
-          <w:color w:val="000000" w:themeColor="text1"/>
-          <w:sz w:val="28"/>
-          <w:szCs w:val="28"/>
-        </w:rPr>
-      </w:pPr>
-      <w:r>
-        <w:rPr>
-          <w:rFonts w:ascii="Abadi Extra Light" w:hAnsi="Abadi Extra Light"/>
-          <w:color w:val="000000" w:themeColor="text1"/>
-          <w:sz w:val="28"/>
-          <w:szCs w:val="28"/>
-        </w:rPr>
-        <w:t>I have expanded my knowledge on working with C# especially. Learned how to connect MySQL database to the application and execute all the queries I needed. Also learned some new methods and how to better split everything in classes to make code separated instead of having one huge file in which you can't easily navigate.</w:t>
-      </w:r>
-    </w:p>
-    <w:p>
-      <w:pPr>
-        <w:rPr>
-          <w:rFonts w:ascii="Abadi Extra Light" w:hAnsi="Abadi Extra Light"/>
-          <w:color w:val="000000" w:themeColor="text1"/>
-          <w:sz w:val="28"/>
-          <w:szCs w:val="28"/>
-        </w:rPr>
-      </w:pPr>
-      <w:r>
-        <w:rPr>
-          <w:rFonts w:ascii="Abadi Extra Light" w:hAnsi="Abadi Extra Light"/>
-          <w:color w:val="000000" w:themeColor="text1"/>
-          <w:sz w:val="28"/>
-          <w:szCs w:val="28"/>
-        </w:rPr>
-        <w:t xml:space="preserve">Ending positively, It was a good </w:t>
-      </w:r>
-      <w:r>
-        <w:rPr>
-          <w:rFonts w:ascii="Abadi Extra Light" w:hAnsi="Abadi Extra Light"/>
-          <w:color w:val="000000" w:themeColor="text1"/>
-          <w:sz w:val="28"/>
-          <w:szCs w:val="28"/>
-        </w:rPr>
-        <w:t>opportunity</w:t>
-      </w:r>
-      <w:r>
-        <w:rPr>
-          <w:rFonts w:ascii="Abadi Extra Light" w:hAnsi="Abadi Extra Light"/>
-          <w:color w:val="000000" w:themeColor="text1"/>
-          <w:sz w:val="28"/>
-          <w:szCs w:val="28"/>
-        </w:rPr>
-        <w:t xml:space="preserve"> to develop my skills on working with C# and Windows Forms to which I'm not used to. This gave me more experience and better understanding of how things work with Windows Forms.</w:t>
-      </w:r>
-    </w:p>
-    <w:p>
-      <w:pPr>
-        <w:rPr>
-          <w:rFonts w:ascii="Abadi Extra Light" w:hAnsi="Abadi Extra Light"/>
-          <w:color w:val="000000" w:themeColor="text1"/>
-          <w:sz w:val="28"/>
-          <w:szCs w:val="28"/>
-        </w:rPr>
-      </w:pPr>
-    </w:p>
-    <w:p>
-      <w:pPr>
+      </w:pPr>
+      <w:r>
         <w:rPr>
           <w:color w:val="0070C0"/>
           <w:sz w:val="32"/>
           <w:szCs w:val="32"/>
         </w:rPr>
-      </w:pPr>
+        <w:t>Ivan</w:t>
+      </w:r>
       <w:r>
         <w:rPr>
           <w:color w:val="0070C0"/>
           <w:sz w:val="32"/>
           <w:szCs w:val="32"/>
         </w:rPr>
-        <w:t>Ivan</w:t>
+        <w:t xml:space="preserve"> </w:t>
       </w:r>
       <w:r>
         <w:rPr>
@@ -2691,126 +3019,80 @@
           <w:sz w:val="32"/>
           <w:szCs w:val="32"/>
         </w:rPr>
-        <w:t xml:space="preserve"> </w:t>
-      </w:r>
-      <w:proofErr w:type="spellStart"/>
-      <w:r>
+        <w:t>Marinchev</w:t>
+      </w:r>
+    </w:p>
+    <w:p>
+      <w:pPr>
+        <w:rPr>
+          <w:rFonts w:ascii="Abadi Extra Light" w:hAnsi="Abadi Extra Light"/>
+          <w:color w:val="000000" w:themeColor="text1"/>
+          <w:sz w:val="28"/>
+          <w:szCs w:val="28"/>
+        </w:rPr>
+      </w:pPr>
+    </w:p>
+    <w:p>
+      <w:pPr>
+        <w:rPr>
+          <w:rFonts w:ascii="Abadi Extra Light" w:hAnsi="Abadi Extra Light"/>
+          <w:color w:val="000000" w:themeColor="text1"/>
+          <w:sz w:val="28"/>
+          <w:szCs w:val="28"/>
+        </w:rPr>
+      </w:pPr>
+      <w:r>
+        <w:rPr>
+          <w:rFonts w:ascii="Abadi Extra Light" w:hAnsi="Abadi Extra Light"/>
+          <w:color w:val="000000" w:themeColor="text1"/>
+          <w:sz w:val="28"/>
+          <w:szCs w:val="28"/>
+        </w:rPr>
+        <w:t>Working on this project was an interesting experience for me. I had never worked with a database before and that was something that really challenged me, and I believe that I learned a lot from it. I found that there are still many things to learn regarding coding and just the way of thinking about certain problems and how they can be solved. Working with an almost entirely new team was also a learning experience as you need to adjust to the flow of the others and how they see the objective differently. Overall, I would say that I have learned a lot not only about coding but how a different group environment can affect you and you work.</w:t>
+      </w:r>
+    </w:p>
+    <w:p>
+      <w:pPr>
+        <w:rPr>
+          <w:rFonts w:ascii="Abadi Extra Light" w:hAnsi="Abadi Extra Light"/>
+          <w:color w:val="000000" w:themeColor="text1"/>
+          <w:sz w:val="28"/>
+          <w:szCs w:val="28"/>
+        </w:rPr>
+      </w:pPr>
+    </w:p>
+    <w:p>
+      <w:pPr>
+        <w:spacing w:line="276" w:lineRule="auto"/>
         <w:rPr>
           <w:color w:val="0070C0"/>
           <w:sz w:val="32"/>
           <w:szCs w:val="32"/>
         </w:rPr>
-        <w:t>Marinchev</w:t>
-      </w:r>
-      <w:proofErr w:type="spellEnd"/>
-    </w:p>
-    <w:p>
-      <w:pPr>
-        <w:rPr>
-          <w:rFonts w:ascii="Abadi Extra Light" w:hAnsi="Abadi Extra Light"/>
-          <w:color w:val="000000" w:themeColor="text1"/>
-          <w:sz w:val="28"/>
-          <w:szCs w:val="28"/>
-        </w:rPr>
-      </w:pPr>
-    </w:p>
-    <w:p>
-      <w:pPr>
-        <w:rPr>
-          <w:rFonts w:ascii="Abadi Extra Light" w:hAnsi="Abadi Extra Light"/>
-          <w:color w:val="000000" w:themeColor="text1"/>
-          <w:sz w:val="28"/>
-          <w:szCs w:val="28"/>
-        </w:rPr>
-      </w:pPr>
-      <w:r>
-        <w:rPr>
-          <w:rFonts w:ascii="Abadi Extra Light" w:hAnsi="Abadi Extra Light"/>
-          <w:color w:val="000000" w:themeColor="text1"/>
-          <w:sz w:val="28"/>
-          <w:szCs w:val="28"/>
-        </w:rPr>
-        <w:t xml:space="preserve">Working on this project was </w:t>
-      </w:r>
-      <w:r>
-        <w:rPr>
-          <w:rFonts w:ascii="Abadi Extra Light" w:hAnsi="Abadi Extra Light"/>
-          <w:color w:val="000000" w:themeColor="text1"/>
-          <w:sz w:val="28"/>
-          <w:szCs w:val="28"/>
-        </w:rPr>
-        <w:t>an</w:t>
-      </w:r>
-      <w:r>
-        <w:rPr>
-          <w:rFonts w:ascii="Abadi Extra Light" w:hAnsi="Abadi Extra Light"/>
-          <w:color w:val="000000" w:themeColor="text1"/>
-          <w:sz w:val="28"/>
-          <w:szCs w:val="28"/>
-        </w:rPr>
-        <w:t xml:space="preserve"> interesting experience for me. I had never worked with a database before and that was something that really challenged </w:t>
-      </w:r>
-      <w:r>
-        <w:rPr>
-          <w:rFonts w:ascii="Abadi Extra Light" w:hAnsi="Abadi Extra Light"/>
-          <w:color w:val="000000" w:themeColor="text1"/>
-          <w:sz w:val="28"/>
-          <w:szCs w:val="28"/>
-        </w:rPr>
-        <w:t>me,</w:t>
-      </w:r>
-      <w:r>
-        <w:rPr>
-          <w:rFonts w:ascii="Abadi Extra Light" w:hAnsi="Abadi Extra Light"/>
-          <w:color w:val="000000" w:themeColor="text1"/>
-          <w:sz w:val="28"/>
-          <w:szCs w:val="28"/>
-        </w:rPr>
-        <w:t xml:space="preserve"> and I believe that I learned a lot from it. I found that there are still many things to learn regarding coding and just the way of thinking about certain problems and how they can be solved. Working with an almost entirely new team was also a learning experience as you need to adjust to the flow of the others and how they see the objective differently. Overall, I would say that I have learned a lot not only about coding but how a different group environment can affect you and you work.</w:t>
-      </w:r>
-    </w:p>
-    <w:p>
-      <w:pPr>
-        <w:rPr>
-          <w:rFonts w:ascii="Abadi Extra Light" w:hAnsi="Abadi Extra Light"/>
-          <w:color w:val="000000" w:themeColor="text1"/>
-          <w:sz w:val="28"/>
-          <w:szCs w:val="28"/>
-        </w:rPr>
-      </w:pPr>
-    </w:p>
-    <w:p>
-      <w:pPr>
-        <w:spacing w:line="276" w:lineRule="auto"/>
+      </w:pPr>
+      <w:r>
         <w:rPr>
           <w:color w:val="0070C0"/>
           <w:sz w:val="32"/>
           <w:szCs w:val="32"/>
         </w:rPr>
-      </w:pPr>
-      <w:r>
+        <w:br w:type="page"/>
+      </w:r>
+    </w:p>
+    <w:p>
+      <w:pPr>
         <w:rPr>
           <w:color w:val="0070C0"/>
           <w:sz w:val="32"/>
           <w:szCs w:val="32"/>
         </w:rPr>
-        <w:br w:type="page"/>
-      </w:r>
-    </w:p>
-    <w:p>
-      <w:pPr>
+      </w:pPr>
+      <w:r>
         <w:rPr>
           <w:color w:val="0070C0"/>
           <w:sz w:val="32"/>
           <w:szCs w:val="32"/>
         </w:rPr>
-      </w:pPr>
-      <w:r>
-        <w:rPr>
-          <w:color w:val="0070C0"/>
-          <w:sz w:val="32"/>
-          <w:szCs w:val="32"/>
-        </w:rPr>
         <w:lastRenderedPageBreak/>
         <w:t>Radoslav Karaganchev</w:t>
       </w:r>
@@ -2859,10 +3141,8 @@
           <w:sz w:val="28"/>
           <w:szCs w:val="28"/>
         </w:rPr>
-        <w:t xml:space="preserve"> I better understand the how the “waterfall model” works and all its pros and cons. I enjoyed writing the code for the software solution, although having a lot of hiccups along the road. Overall, </w:t>
-      </w:r>
-      <w:bookmarkStart w:id="2" w:name="_GoBack"/>
-      <w:bookmarkEnd w:id="2"/>
+        <w:t xml:space="preserve"> I better understand the how the “waterfall model” works and all its pros and cons. I enjoyed writing the code for the software solution, although having a lot of hiccups along the road. Overall, I think that I have learned a few new features in visual studio and have expanded my C# knowledge, as well as manipulating data (CRUD). </w:t>
+      </w:r>
       <w:r>
         <w:rPr>
           <w:rFonts w:ascii="Abadi Extra Light" w:hAnsi="Abadi Extra Light"/>
@@ -2870,8 +3150,240 @@
           <w:sz w:val="28"/>
           <w:szCs w:val="28"/>
         </w:rPr>
-        <w:t xml:space="preserve">I think that I have learned a few new features in visual studio and have expanded my C# knowledge, as well as manipulating data (CRUD). </w:t>
-      </w:r>
+        <w:br/>
+      </w:r>
+      <w:r>
+        <w:rPr>
+          <w:rFonts w:ascii="Abadi Extra Light" w:hAnsi="Abadi Extra Light"/>
+          <w:color w:val="000000" w:themeColor="text1"/>
+          <w:sz w:val="28"/>
+          <w:szCs w:val="28"/>
+        </w:rPr>
+        <w:br/>
+      </w:r>
+      <w:r>
+        <w:rPr>
+          <w:rFonts w:ascii="Abadi Extra Light" w:hAnsi="Abadi Extra Light"/>
+          <w:color w:val="000000" w:themeColor="text1"/>
+          <w:sz w:val="28"/>
+          <w:szCs w:val="28"/>
+        </w:rPr>
+        <w:br/>
+      </w:r>
+    </w:p>
+    <w:p>
+      <w:pPr>
+        <w:spacing w:line="276" w:lineRule="auto"/>
+        <w:rPr>
+          <w:rFonts w:ascii="Abadi Extra Light" w:hAnsi="Abadi Extra Light"/>
+          <w:color w:val="000000" w:themeColor="text1"/>
+          <w:sz w:val="28"/>
+          <w:szCs w:val="28"/>
+        </w:rPr>
+      </w:pPr>
+      <w:r>
+        <w:rPr>
+          <w:rFonts w:ascii="Abadi Extra Light" w:hAnsi="Abadi Extra Light"/>
+          <w:color w:val="000000" w:themeColor="text1"/>
+          <w:sz w:val="28"/>
+          <w:szCs w:val="28"/>
+        </w:rPr>
+        <w:br w:type="page"/>
+      </w:r>
+    </w:p>
+    <w:p>
+      <w:pPr>
+        <w:pStyle w:val="Heading1"/>
+      </w:pPr>
+      <w:bookmarkStart w:id="8" w:name="_Toc37292473"/>
+      <w:r>
+        <w:lastRenderedPageBreak/>
+        <w:t>Waterfall model strengths and</w:t>
+      </w:r>
+      <w:bookmarkEnd w:id="8"/>
+      <w:r>
+        <w:t xml:space="preserve"> weaknesses</w:t>
+      </w:r>
+    </w:p>
+    <w:p>
+      <w:pPr>
+        <w:rPr>
+          <w:rFonts w:ascii="Abadi Extra Light" w:hAnsi="Abadi Extra Light"/>
+          <w:lang w:eastAsia="en-US"/>
+        </w:rPr>
+      </w:pPr>
+      <w:r>
+        <w:rPr>
+          <w:rFonts w:ascii="Abadi Extra Light" w:hAnsi="Abadi Extra Light"/>
+          <w:lang w:eastAsia="en-US"/>
+        </w:rPr>
+        <w:t xml:space="preserve">Our team agrees that the waterfall model has a lot of strengths and weaknesses. Starting with the strengths: </w:t>
+      </w:r>
+    </w:p>
+    <w:p>
+      <w:pPr>
+        <w:pStyle w:val="ListParagraph"/>
+        <w:numPr>
+          <w:ilvl w:val="0"/>
+          <w:numId w:val="33"/>
+        </w:numPr>
+      </w:pPr>
+      <w:r>
+        <w:t>It’s easy to understand and use.</w:t>
+      </w:r>
+    </w:p>
+    <w:p>
+      <w:pPr>
+        <w:pStyle w:val="ListParagraph"/>
+        <w:numPr>
+          <w:ilvl w:val="0"/>
+          <w:numId w:val="33"/>
+        </w:numPr>
+      </w:pPr>
+      <w:r>
+        <w:t>Provides structure to an inexperienced team.</w:t>
+      </w:r>
+    </w:p>
+    <w:p>
+      <w:pPr>
+        <w:pStyle w:val="ListParagraph"/>
+        <w:numPr>
+          <w:ilvl w:val="0"/>
+          <w:numId w:val="33"/>
+        </w:numPr>
+      </w:pPr>
+      <w:r>
+        <w:t>Sets stability to requirements</w:t>
+      </w:r>
+    </w:p>
+    <w:p>
+      <w:pPr>
+        <w:pStyle w:val="ListParagraph"/>
+        <w:numPr>
+          <w:ilvl w:val="0"/>
+          <w:numId w:val="33"/>
+        </w:numPr>
+      </w:pPr>
+      <w:r>
+        <w:t>Works well when quality is more important than the cost or schedule.</w:t>
+      </w:r>
+    </w:p>
+    <w:p>
+      <w:pPr>
+        <w:pStyle w:val="ListParagraph"/>
+        <w:numPr>
+          <w:ilvl w:val="0"/>
+          <w:numId w:val="33"/>
+        </w:numPr>
+      </w:pPr>
+      <w:r>
+        <w:t>Goals are well documented and understood</w:t>
+      </w:r>
+    </w:p>
+    <w:p>
+      <w:pPr>
+        <w:pStyle w:val="ListParagraph"/>
+      </w:pPr>
+    </w:p>
+    <w:p>
+      <w:pPr>
+        <w:rPr>
+          <w:rFonts w:ascii="Abadi Extra Light" w:hAnsi="Abadi Extra Light"/>
+        </w:rPr>
+      </w:pPr>
+      <w:r>
+        <w:rPr>
+          <w:rFonts w:ascii="Abadi Extra Light" w:hAnsi="Abadi Extra Light"/>
+        </w:rPr>
+        <w:t xml:space="preserve">Having </w:t>
+      </w:r>
+      <w:r>
+        <w:rPr>
+          <w:rFonts w:ascii="Abadi Extra Light" w:hAnsi="Abadi Extra Light"/>
+        </w:rPr>
+        <w:t>said all that, there are equally, if not, more weaknesses to it</w:t>
+      </w:r>
+      <w:r>
+        <w:rPr>
+          <w:rFonts w:ascii="Abadi Extra Light" w:hAnsi="Abadi Extra Light"/>
+        </w:rPr>
+        <w:t>.</w:t>
+      </w:r>
+    </w:p>
+    <w:p>
+      <w:pPr>
+        <w:rPr>
+          <w:rFonts w:ascii="Abadi Extra Light" w:hAnsi="Abadi Extra Light"/>
+        </w:rPr>
+      </w:pPr>
+      <w:r>
+        <w:rPr>
+          <w:rFonts w:ascii="Abadi Extra Light" w:hAnsi="Abadi Extra Light"/>
+        </w:rPr>
+        <w:t>For example:</w:t>
+      </w:r>
+    </w:p>
+    <w:p>
+      <w:pPr>
+        <w:pStyle w:val="ListParagraph"/>
+        <w:numPr>
+          <w:ilvl w:val="0"/>
+          <w:numId w:val="34"/>
+        </w:numPr>
+      </w:pPr>
+      <w:r>
+        <w:t>Idealistic, meaning that it doesn’t pair well with reality</w:t>
+      </w:r>
+    </w:p>
+    <w:p>
+      <w:pPr>
+        <w:pStyle w:val="ListParagraph"/>
+        <w:numPr>
+          <w:ilvl w:val="0"/>
+          <w:numId w:val="34"/>
+        </w:numPr>
+      </w:pPr>
+      <w:r>
+        <w:t>Unrealistic, meaning that we cannot expect accurate requirements early in the project</w:t>
+      </w:r>
+    </w:p>
+    <w:p>
+      <w:pPr>
+        <w:pStyle w:val="ListParagraph"/>
+        <w:numPr>
+          <w:ilvl w:val="0"/>
+          <w:numId w:val="34"/>
+        </w:numPr>
+      </w:pPr>
+      <w:r>
+        <w:t>Software is only delivered at the end of the project which can cause delays or delivery of false requirements</w:t>
+      </w:r>
+    </w:p>
+    <w:p>
+      <w:pPr>
+        <w:pStyle w:val="ListParagraph"/>
+        <w:numPr>
+          <w:ilvl w:val="0"/>
+          <w:numId w:val="34"/>
+        </w:numPr>
+      </w:pPr>
+      <w:r>
+        <w:t>Requires a lot of people at every phase – analysts, designers, developers and testers</w:t>
+      </w:r>
+    </w:p>
+    <w:p>
+      <w:pPr>
+        <w:pStyle w:val="ListParagraph"/>
+        <w:numPr>
+          <w:ilvl w:val="0"/>
+          <w:numId w:val="34"/>
+        </w:numPr>
+      </w:pPr>
+      <w:r>
+        <w:t>Difficult to make changes</w:t>
+      </w:r>
+      <w:bookmarkStart w:id="9" w:name="_GoBack"/>
+      <w:bookmarkEnd w:id="9"/>
     </w:p>
     <w:sectPr>
       <w:headerReference w:type="default" r:id="rId10"/>
@@ -5771,6 +6283,232 @@
     </w:lvl>
   </w:abstractNum>
   <w:abstractNum w:abstractNumId="28" w15:restartNumberingAfterBreak="0">
+    <w:nsid w:val="705543F5"/>
+    <w:multiLevelType w:val="hybridMultilevel"/>
+    <w:tmpl w:val="9F22555A"/>
+    <w:lvl w:ilvl="0" w:tplc="04090001">
+      <w:start w:val="1"/>
+      <w:numFmt w:val="bullet"/>
+      <w:lvlText w:val=""/>
+      <w:lvlJc w:val="left"/>
+      <w:pPr>
+        <w:ind w:left="720" w:hanging="360"/>
+      </w:pPr>
+      <w:rPr>
+        <w:rFonts w:ascii="Symbol" w:hAnsi="Symbol" w:hint="default"/>
+      </w:rPr>
+    </w:lvl>
+    <w:lvl w:ilvl="1" w:tplc="04090003" w:tentative="1">
+      <w:start w:val="1"/>
+      <w:numFmt w:val="bullet"/>
+      <w:lvlText w:val="o"/>
+      <w:lvlJc w:val="left"/>
+      <w:pPr>
+        <w:ind w:left="1440" w:hanging="360"/>
+      </w:pPr>
+      <w:rPr>
+        <w:rFonts w:ascii="Courier New" w:hAnsi="Courier New" w:cs="Courier New" w:hint="default"/>
+      </w:rPr>
+    </w:lvl>
+    <w:lvl w:ilvl="2" w:tplc="04090005" w:tentative="1">
+      <w:start w:val="1"/>
+      <w:numFmt w:val="bullet"/>
+      <w:lvlText w:val=""/>
+      <w:lvlJc w:val="left"/>
+      <w:pPr>
+        <w:ind w:left="2160" w:hanging="360"/>
+      </w:pPr>
+      <w:rPr>
+        <w:rFonts w:ascii="Wingdings" w:hAnsi="Wingdings" w:hint="default"/>
+      </w:rPr>
+    </w:lvl>
+    <w:lvl w:ilvl="3" w:tplc="04090001" w:tentative="1">
+      <w:start w:val="1"/>
+      <w:numFmt w:val="bullet"/>
+      <w:lvlText w:val=""/>
+      <w:lvlJc w:val="left"/>
+      <w:pPr>
+        <w:ind w:left="2880" w:hanging="360"/>
+      </w:pPr>
+      <w:rPr>
+        <w:rFonts w:ascii="Symbol" w:hAnsi="Symbol" w:hint="default"/>
+      </w:rPr>
+    </w:lvl>
+    <w:lvl w:ilvl="4" w:tplc="04090003" w:tentative="1">
+      <w:start w:val="1"/>
+      <w:numFmt w:val="bullet"/>
+      <w:lvlText w:val="o"/>
+      <w:lvlJc w:val="left"/>
+      <w:pPr>
+        <w:ind w:left="3600" w:hanging="360"/>
+      </w:pPr>
+      <w:rPr>
+        <w:rFonts w:ascii="Courier New" w:hAnsi="Courier New" w:cs="Courier New" w:hint="default"/>
+      </w:rPr>
+    </w:lvl>
+    <w:lvl w:ilvl="5" w:tplc="04090005" w:tentative="1">
+      <w:start w:val="1"/>
+      <w:numFmt w:val="bullet"/>
+      <w:lvlText w:val=""/>
+      <w:lvlJc w:val="left"/>
+      <w:pPr>
+        <w:ind w:left="4320" w:hanging="360"/>
+      </w:pPr>
+      <w:rPr>
+        <w:rFonts w:ascii="Wingdings" w:hAnsi="Wingdings" w:hint="default"/>
+      </w:rPr>
+    </w:lvl>
+    <w:lvl w:ilvl="6" w:tplc="04090001" w:tentative="1">
+      <w:start w:val="1"/>
+      <w:numFmt w:val="bullet"/>
+      <w:lvlText w:val=""/>
+      <w:lvlJc w:val="left"/>
+      <w:pPr>
+        <w:ind w:left="5040" w:hanging="360"/>
+      </w:pPr>
+      <w:rPr>
+        <w:rFonts w:ascii="Symbol" w:hAnsi="Symbol" w:hint="default"/>
+      </w:rPr>
+    </w:lvl>
+    <w:lvl w:ilvl="7" w:tplc="04090003" w:tentative="1">
+      <w:start w:val="1"/>
+      <w:numFmt w:val="bullet"/>
+      <w:lvlText w:val="o"/>
+      <w:lvlJc w:val="left"/>
+      <w:pPr>
+        <w:ind w:left="5760" w:hanging="360"/>
+      </w:pPr>
+      <w:rPr>
+        <w:rFonts w:ascii="Courier New" w:hAnsi="Courier New" w:cs="Courier New" w:hint="default"/>
+      </w:rPr>
+    </w:lvl>
+    <w:lvl w:ilvl="8" w:tplc="04090005" w:tentative="1">
+      <w:start w:val="1"/>
+      <w:numFmt w:val="bullet"/>
+      <w:lvlText w:val=""/>
+      <w:lvlJc w:val="left"/>
+      <w:pPr>
+        <w:ind w:left="6480" w:hanging="360"/>
+      </w:pPr>
+      <w:rPr>
+        <w:rFonts w:ascii="Wingdings" w:hAnsi="Wingdings" w:hint="default"/>
+      </w:rPr>
+    </w:lvl>
+  </w:abstractNum>
+  <w:abstractNum w:abstractNumId="29" w15:restartNumberingAfterBreak="0">
+    <w:nsid w:val="71302165"/>
+    <w:multiLevelType w:val="hybridMultilevel"/>
+    <w:tmpl w:val="D3A61390"/>
+    <w:lvl w:ilvl="0" w:tplc="04090001">
+      <w:start w:val="1"/>
+      <w:numFmt w:val="bullet"/>
+      <w:lvlText w:val=""/>
+      <w:lvlJc w:val="left"/>
+      <w:pPr>
+        <w:ind w:left="720" w:hanging="360"/>
+      </w:pPr>
+      <w:rPr>
+        <w:rFonts w:ascii="Symbol" w:hAnsi="Symbol" w:hint="default"/>
+      </w:rPr>
+    </w:lvl>
+    <w:lvl w:ilvl="1" w:tplc="04090003" w:tentative="1">
+      <w:start w:val="1"/>
+      <w:numFmt w:val="bullet"/>
+      <w:lvlText w:val="o"/>
+      <w:lvlJc w:val="left"/>
+      <w:pPr>
+        <w:ind w:left="1440" w:hanging="360"/>
+      </w:pPr>
+      <w:rPr>
+        <w:rFonts w:ascii="Courier New" w:hAnsi="Courier New" w:cs="Courier New" w:hint="default"/>
+      </w:rPr>
+    </w:lvl>
+    <w:lvl w:ilvl="2" w:tplc="04090005" w:tentative="1">
+      <w:start w:val="1"/>
+      <w:numFmt w:val="bullet"/>
+      <w:lvlText w:val=""/>
+      <w:lvlJc w:val="left"/>
+      <w:pPr>
+        <w:ind w:left="2160" w:hanging="360"/>
+      </w:pPr>
+      <w:rPr>
+        <w:rFonts w:ascii="Wingdings" w:hAnsi="Wingdings" w:hint="default"/>
+      </w:rPr>
+    </w:lvl>
+    <w:lvl w:ilvl="3" w:tplc="04090001" w:tentative="1">
+      <w:start w:val="1"/>
+      <w:numFmt w:val="bullet"/>
+      <w:lvlText w:val=""/>
+      <w:lvlJc w:val="left"/>
+      <w:pPr>
+        <w:ind w:left="2880" w:hanging="360"/>
+      </w:pPr>
+      <w:rPr>
+        <w:rFonts w:ascii="Symbol" w:hAnsi="Symbol" w:hint="default"/>
+      </w:rPr>
+    </w:lvl>
+    <w:lvl w:ilvl="4" w:tplc="04090003" w:tentative="1">
+      <w:start w:val="1"/>
+      <w:numFmt w:val="bullet"/>
+      <w:lvlText w:val="o"/>
+      <w:lvlJc w:val="left"/>
+      <w:pPr>
+        <w:ind w:left="3600" w:hanging="360"/>
+      </w:pPr>
+      <w:rPr>
+        <w:rFonts w:ascii="Courier New" w:hAnsi="Courier New" w:cs="Courier New" w:hint="default"/>
+      </w:rPr>
+    </w:lvl>
+    <w:lvl w:ilvl="5" w:tplc="04090005" w:tentative="1">
+      <w:start w:val="1"/>
+      <w:numFmt w:val="bullet"/>
+      <w:lvlText w:val=""/>
+      <w:lvlJc w:val="left"/>
+      <w:pPr>
+        <w:ind w:left="4320" w:hanging="360"/>
+      </w:pPr>
+      <w:rPr>
+        <w:rFonts w:ascii="Wingdings" w:hAnsi="Wingdings" w:hint="default"/>
+      </w:rPr>
+    </w:lvl>
+    <w:lvl w:ilvl="6" w:tplc="04090001" w:tentative="1">
+      <w:start w:val="1"/>
+      <w:numFmt w:val="bullet"/>
+      <w:lvlText w:val=""/>
+      <w:lvlJc w:val="left"/>
+      <w:pPr>
+        <w:ind w:left="5040" w:hanging="360"/>
+      </w:pPr>
+      <w:rPr>
+        <w:rFonts w:ascii="Symbol" w:hAnsi="Symbol" w:hint="default"/>
+      </w:rPr>
+    </w:lvl>
+    <w:lvl w:ilvl="7" w:tplc="04090003" w:tentative="1">
+      <w:start w:val="1"/>
+      <w:numFmt w:val="bullet"/>
+      <w:lvlText w:val="o"/>
+      <w:lvlJc w:val="left"/>
+      <w:pPr>
+        <w:ind w:left="5760" w:hanging="360"/>
+      </w:pPr>
+      <w:rPr>
+        <w:rFonts w:ascii="Courier New" w:hAnsi="Courier New" w:cs="Courier New" w:hint="default"/>
+      </w:rPr>
+    </w:lvl>
+    <w:lvl w:ilvl="8" w:tplc="04090005" w:tentative="1">
+      <w:start w:val="1"/>
+      <w:numFmt w:val="bullet"/>
+      <w:lvlText w:val=""/>
+      <w:lvlJc w:val="left"/>
+      <w:pPr>
+        <w:ind w:left="6480" w:hanging="360"/>
+      </w:pPr>
+      <w:rPr>
+        <w:rFonts w:ascii="Wingdings" w:hAnsi="Wingdings" w:hint="default"/>
+      </w:rPr>
+    </w:lvl>
+  </w:abstractNum>
+  <w:abstractNum w:abstractNumId="30" w15:restartNumberingAfterBreak="0">
     <w:nsid w:val="76125FC7"/>
     <w:multiLevelType w:val="hybridMultilevel"/>
     <w:tmpl w:val="31BA3870"/>
@@ -5883,7 +6621,7 @@
       </w:rPr>
     </w:lvl>
   </w:abstractNum>
-  <w:abstractNum w:abstractNumId="29" w15:restartNumberingAfterBreak="0">
+  <w:abstractNum w:abstractNumId="31" w15:restartNumberingAfterBreak="0">
     <w:nsid w:val="78BC1740"/>
     <w:multiLevelType w:val="hybridMultilevel"/>
     <w:tmpl w:val="5EAA1812"/>
@@ -5995,7 +6733,7 @@
       </w:rPr>
     </w:lvl>
   </w:abstractNum>
-  <w:abstractNum w:abstractNumId="30" w15:restartNumberingAfterBreak="0">
+  <w:abstractNum w:abstractNumId="32" w15:restartNumberingAfterBreak="0">
     <w:nsid w:val="7E892835"/>
     <w:multiLevelType w:val="hybridMultilevel"/>
     <w:tmpl w:val="64E043D6"/>
@@ -6084,7 +6822,7 @@
       </w:pPr>
     </w:lvl>
   </w:abstractNum>
-  <w:abstractNum w:abstractNumId="31" w15:restartNumberingAfterBreak="0">
+  <w:abstractNum w:abstractNumId="33" w15:restartNumberingAfterBreak="0">
     <w:nsid w:val="7FAE0B4A"/>
     <w:multiLevelType w:val="hybridMultilevel"/>
     <w:tmpl w:val="975C4D8C"/>
@@ -6206,10 +6944,10 @@
     <w:abstractNumId w:val="26"/>
   </w:num>
   <w:num w:numId="4">
-    <w:abstractNumId w:val="28"/>
+    <w:abstractNumId w:val="30"/>
   </w:num>
   <w:num w:numId="5">
-    <w:abstractNumId w:val="29"/>
+    <w:abstractNumId w:val="31"/>
   </w:num>
   <w:num w:numId="6">
     <w:abstractNumId w:val="4"/>
@@ -6233,7 +6971,7 @@
     <w:abstractNumId w:val="18"/>
   </w:num>
   <w:num w:numId="13">
-    <w:abstractNumId w:val="31"/>
+    <w:abstractNumId w:val="33"/>
   </w:num>
   <w:num w:numId="14">
     <w:abstractNumId w:val="27"/>
@@ -6245,7 +6983,7 @@
     <w:abstractNumId w:val="23"/>
   </w:num>
   <w:num w:numId="17">
-    <w:abstractNumId w:val="30"/>
+    <w:abstractNumId w:val="32"/>
   </w:num>
   <w:num w:numId="18">
     <w:abstractNumId w:val="2"/>
@@ -6291,6 +7029,12 @@
   </w:num>
   <w:num w:numId="32">
     <w:abstractNumId w:val="21"/>
+  </w:num>
+  <w:num w:numId="33">
+    <w:abstractNumId w:val="29"/>
+  </w:num>
+  <w:num w:numId="34">
+    <w:abstractNumId w:val="28"/>
   </w:num>
 </w:numbering>
 </file>
@@ -6713,7 +7457,7 @@
     <w:autoRedefine/>
     <w:uiPriority w:val="9"/>
     <w:qFormat/>
-    <w:rsid w:val="00BB4506"/>
+    <w:rsid w:val="00D21FA2"/>
     <w:pPr>
       <w:keepNext/>
       <w:keepLines/>
@@ -6723,7 +7467,7 @@
     <w:rPr>
       <w:rFonts w:ascii="Abadi" w:eastAsia="Arial" w:hAnsi="Abadi" w:cs="Economica"/>
       <w:b/>
-      <w:color w:val="000000"/>
+      <w:color w:val="4F81BD" w:themeColor="accent1"/>
       <w:sz w:val="40"/>
       <w:szCs w:val="40"/>
       <w:lang w:eastAsia="en-US"/>
@@ -7998,7 +8742,7 @@
 </file>
 
 <file path=customXml/itemProps1.xml><?xml version="1.0" encoding="utf-8"?>
-<ds:datastoreItem xmlns:ds="http://schemas.openxmlformats.org/officeDocument/2006/customXml" ds:itemID="{E98799D4-7B8F-43D2-9450-1083133A13FD}">
+<ds:datastoreItem xmlns:ds="http://schemas.openxmlformats.org/officeDocument/2006/customXml" ds:itemID="{1E81F2C7-151A-4E58-85B9-37F3CA020849}">
   <ds:schemaRefs>
     <ds:schemaRef ds:uri="http://schemas.openxmlformats.org/officeDocument/2006/bibliography"/>
   </ds:schemaRefs>

</xml_diff>